<commit_message>
Added signin-customer and signup-customer pages.
</commit_message>
<xml_diff>
--- a/MEAN_Stack_Notes.docx
+++ b/MEAN_Stack_Notes.docx
@@ -1577,12 +1577,7 @@
         <w:t xml:space="preserve"> begin development on our</w:t>
       </w:r>
       <w:r>
-        <w:t xml:space="preserve"> applica</w:t>
-      </w:r>
-      <w:bookmarkStart w:id="10" w:name="_GoBack"/>
-      <w:bookmarkEnd w:id="10"/>
-      <w:r>
-        <w:t xml:space="preserve">tion. Using the steps below explains what must be done to get an app ready for development. </w:t>
+        <w:t xml:space="preserve"> application. Using the steps below explains what must be done to get an app ready for development. </w:t>
       </w:r>
     </w:p>
     <w:p/>
@@ -1692,16 +1687,16 @@
       <w:r>
         <w:t xml:space="preserve">Now we are ready to </w:t>
       </w:r>
-      <w:commentRangeStart w:id="11"/>
+      <w:commentRangeStart w:id="10"/>
       <w:r>
         <w:t xml:space="preserve">generate </w:t>
       </w:r>
-      <w:commentRangeEnd w:id="11"/>
+      <w:commentRangeEnd w:id="10"/>
       <w:r>
         <w:rPr>
           <w:rStyle w:val="CommentReference"/>
         </w:rPr>
-        <w:commentReference w:id="11"/>
+        <w:commentReference w:id="10"/>
       </w:r>
       <w:r>
         <w:t xml:space="preserve">an app.  We will use the yeoman generate is going to copy over the </w:t>
@@ -2194,6 +2189,11 @@
       <w:r>
         <w:t>.js</w:t>
       </w:r>
+    </w:p>
+    <w:p/>
+    <w:p>
+      <w:bookmarkStart w:id="11" w:name="_GoBack"/>
+      <w:bookmarkEnd w:id="11"/>
     </w:p>
     <w:p/>
     <w:p>
@@ -3303,7 +3303,7 @@
       </w:pPr>
     </w:p>
   </w:comment>
-  <w:comment w:id="11" w:author="Brock Tubre" w:date="2015-01-10T17:12:00Z" w:initials="BT">
+  <w:comment w:id="10" w:author="Brock Tubre" w:date="2015-01-10T17:12:00Z" w:initials="BT">
     <w:p>
       <w:pPr>
         <w:pStyle w:val="CommentText"/>

</xml_diff>

<commit_message>
Added the upcoming-events model
</commit_message>
<xml_diff>
--- a/MEAN_Stack_Notes.docx
+++ b/MEAN_Stack_Notes.docx
@@ -34,19 +34,11 @@
     </w:p>
     <w:p>
       <w:hyperlink r:id="rId6" w:history="1">
-        <w:proofErr w:type="spellStart"/>
         <w:r>
           <w:rPr>
             <w:rStyle w:val="Hyperlink"/>
           </w:rPr>
-          <w:t>Github</w:t>
-        </w:r>
-        <w:proofErr w:type="spellEnd"/>
-        <w:r>
-          <w:rPr>
-            <w:rStyle w:val="Hyperlink"/>
-          </w:rPr>
-          <w:t xml:space="preserve"> repository</w:t>
+          <w:t>Github repository</w:t>
         </w:r>
       </w:hyperlink>
     </w:p>
@@ -164,15 +156,7 @@
         </w:r>
       </w:hyperlink>
       <w:r>
-        <w:t xml:space="preserve"> to </w:t>
-      </w:r>
-      <w:proofErr w:type="spellStart"/>
-      <w:r>
-        <w:t>yo</w:t>
-      </w:r>
-      <w:proofErr w:type="spellEnd"/>
-      <w:r>
-        <w:t xml:space="preserve"> generators even though I’m not sure why or when I would want to use them. </w:t>
+        <w:t xml:space="preserve"> to yo generators even though I’m not sure why or when I would want to use them. </w:t>
       </w:r>
     </w:p>
     <w:p>
@@ -209,21 +193,8 @@
           <w:numId w:val="3"/>
         </w:numPr>
       </w:pPr>
-      <w:proofErr w:type="spellStart"/>
-      <w:r>
-        <w:t>Yo</w:t>
-      </w:r>
-      <w:proofErr w:type="spellEnd"/>
-      <w:r>
-        <w:t xml:space="preserve"> scaffolds out a new application, writing your Grunt configuration and pulling in relevant Grunt tasks and Bower dependencies that you </w:t>
-      </w:r>
-      <w:proofErr w:type="gramStart"/>
-      <w:r>
-        <w:t>might need</w:t>
-      </w:r>
-      <w:proofErr w:type="gramEnd"/>
-      <w:r>
-        <w:t xml:space="preserve"> for you build. </w:t>
+      <w:r>
+        <w:t xml:space="preserve">Yo scaffolds out a new application, writing your Grunt configuration and pulling in relevant Grunt tasks and Bower dependencies that you might need for you build. </w:t>
       </w:r>
     </w:p>
     <w:p>
@@ -326,14 +297,12 @@
         <w:t xml:space="preserve"> and </w:t>
       </w:r>
       <w:hyperlink r:id="rId16" w:history="1">
-        <w:proofErr w:type="spellStart"/>
         <w:r>
           <w:rPr>
             <w:rStyle w:val="Hyperlink"/>
           </w:rPr>
           <w:t>npm</w:t>
         </w:r>
-        <w:proofErr w:type="spellEnd"/>
       </w:hyperlink>
       <w:r>
         <w:t xml:space="preserve"> are two popular options. </w:t>
@@ -374,42 +343,12 @@
       <w:r>
         <w:t xml:space="preserve">$ </w:t>
       </w:r>
-      <w:proofErr w:type="spellStart"/>
       <w:r>
         <w:rPr>
           <w:highlight w:val="yellow"/>
         </w:rPr>
-        <w:t>sudo</w:t>
-      </w:r>
-      <w:proofErr w:type="spellEnd"/>
-      <w:r>
-        <w:rPr>
-          <w:highlight w:val="yellow"/>
-        </w:rPr>
-        <w:t xml:space="preserve"> </w:t>
-      </w:r>
-      <w:proofErr w:type="spellStart"/>
-      <w:r>
-        <w:rPr>
-          <w:highlight w:val="yellow"/>
-        </w:rPr>
-        <w:t>npm</w:t>
-      </w:r>
-      <w:proofErr w:type="spellEnd"/>
-      <w:r>
-        <w:rPr>
-          <w:highlight w:val="yellow"/>
-        </w:rPr>
-        <w:t xml:space="preserve"> install –g generator-</w:t>
-      </w:r>
-      <w:proofErr w:type="spellStart"/>
-      <w:r>
-        <w:rPr>
-          <w:highlight w:val="yellow"/>
-        </w:rPr>
-        <w:t>meanjs</w:t>
-      </w:r>
-      <w:proofErr w:type="spellEnd"/>
+        <w:t>sudo npm install –g generator-meanjs</w:t>
+      </w:r>
     </w:p>
     <w:p>
       <w:pPr>
@@ -425,28 +364,12 @@
       <w:r>
         <w:t xml:space="preserve">$ </w:t>
       </w:r>
-      <w:proofErr w:type="spellStart"/>
       <w:r>
         <w:rPr>
           <w:highlight w:val="yellow"/>
         </w:rPr>
-        <w:t>yo</w:t>
-      </w:r>
-      <w:proofErr w:type="spellEnd"/>
-      <w:r>
-        <w:rPr>
-          <w:highlight w:val="yellow"/>
-        </w:rPr>
-        <w:t xml:space="preserve"> </w:t>
-      </w:r>
-      <w:proofErr w:type="spellStart"/>
-      <w:r>
-        <w:rPr>
-          <w:highlight w:val="yellow"/>
-        </w:rPr>
-        <w:t>meanjs</w:t>
-      </w:r>
-      <w:proofErr w:type="spellEnd"/>
+        <w:t>yo meanjs</w:t>
+      </w:r>
     </w:p>
     <w:p/>
     <w:p>
@@ -504,15 +427,7 @@
         </w:numPr>
       </w:pPr>
       <w:r>
-        <w:t xml:space="preserve">When grunt was ran it didn’t have the </w:t>
-      </w:r>
-      <w:proofErr w:type="spellStart"/>
-      <w:r>
-        <w:t>mongodb</w:t>
-      </w:r>
-      <w:proofErr w:type="spellEnd"/>
-      <w:r>
-        <w:t xml:space="preserve"> downloaded so I had to </w:t>
+        <w:t xml:space="preserve">When grunt was ran it didn’t have the mongodb downloaded so I had to </w:t>
       </w:r>
       <w:r>
         <w:t>download it and install it.</w:t>
@@ -521,12 +436,10 @@
     <w:p/>
     <w:p>
       <w:commentRangeStart w:id="4"/>
-      <w:proofErr w:type="spellStart"/>
       <w:r>
         <w:t>MongoDB</w:t>
       </w:r>
       <w:commentRangeEnd w:id="4"/>
-      <w:proofErr w:type="spellEnd"/>
       <w:r>
         <w:rPr>
           <w:rStyle w:val="CommentReference"/>
@@ -557,15 +470,7 @@
         </w:r>
       </w:hyperlink>
       <w:r>
-        <w:t xml:space="preserve"> to download and learn more about </w:t>
-      </w:r>
-      <w:proofErr w:type="spellStart"/>
-      <w:r>
-        <w:t>MongoDB</w:t>
-      </w:r>
-      <w:proofErr w:type="spellEnd"/>
-      <w:r>
-        <w:t xml:space="preserve">. </w:t>
+        <w:t xml:space="preserve"> to download and learn more about MongoDB. </w:t>
       </w:r>
     </w:p>
     <w:p/>
@@ -580,14 +485,12 @@
       <w:r>
         <w:t xml:space="preserve">After it was installed, use: $ </w:t>
       </w:r>
-      <w:proofErr w:type="spellStart"/>
       <w:r>
         <w:rPr>
           <w:highlight w:val="yellow"/>
         </w:rPr>
         <w:t>monod</w:t>
       </w:r>
-      <w:proofErr w:type="spellEnd"/>
       <w:r>
         <w:t xml:space="preserve"> </w:t>
       </w:r>
@@ -607,13 +510,8 @@
         <w:t>Thi</w:t>
       </w:r>
       <w:r>
-        <w:t xml:space="preserve">s will allow the user to interact with the </w:t>
-      </w:r>
-      <w:proofErr w:type="spellStart"/>
-      <w:r>
-        <w:t>db</w:t>
-      </w:r>
-      <w:proofErr w:type="spellEnd"/>
+        <w:t>s will allow the user to interact with the db</w:t>
+      </w:r>
       <w:r>
         <w:t xml:space="preserve">: $ </w:t>
       </w:r>
@@ -636,25 +534,15 @@
         <w:t xml:space="preserve">I later installed </w:t>
       </w:r>
       <w:hyperlink r:id="rId18" w:history="1">
-        <w:proofErr w:type="spellStart"/>
         <w:r>
           <w:rPr>
             <w:rStyle w:val="Hyperlink"/>
           </w:rPr>
           <w:t>MongoHub</w:t>
         </w:r>
-        <w:proofErr w:type="spellEnd"/>
       </w:hyperlink>
       <w:r>
-        <w:t xml:space="preserve"> as a GUI for </w:t>
-      </w:r>
-      <w:proofErr w:type="gramStart"/>
-      <w:r>
-        <w:t>the  local</w:t>
-      </w:r>
-      <w:proofErr w:type="gramEnd"/>
-      <w:r>
-        <w:t xml:space="preserve"> database</w:t>
+        <w:t xml:space="preserve"> as a GUI for the  local database</w:t>
       </w:r>
     </w:p>
     <w:p/>
@@ -679,13 +567,8 @@
         <w:t>http://</w:t>
       </w:r>
       <w:r>
-        <w:t>localhost</w:t>
-      </w:r>
-      <w:proofErr w:type="gramStart"/>
-      <w:r>
-        <w:t>:3000</w:t>
-      </w:r>
-      <w:proofErr w:type="gramEnd"/>
+        <w:t>localhost:3000</w:t>
+      </w:r>
     </w:p>
     <w:p/>
     <w:p>
@@ -723,73 +606,28 @@
     </w:p>
     <w:p>
       <w:r>
-        <w:t xml:space="preserve">To do this we can use </w:t>
-      </w:r>
-      <w:proofErr w:type="gramStart"/>
-      <w:r>
-        <w:t xml:space="preserve">the </w:t>
-      </w:r>
-      <w:proofErr w:type="spellStart"/>
-      <w:r>
-        <w:t>yo</w:t>
-      </w:r>
-      <w:proofErr w:type="spellEnd"/>
-      <w:proofErr w:type="gramEnd"/>
-      <w:r>
-        <w:t xml:space="preserve"> generator to generate some basic views, controllers, and models for the basic CRUD operations. </w:t>
+        <w:t xml:space="preserve">To do this we can use the yo generator to generate some basic views, controllers, and models for the basic CRUD operations. </w:t>
       </w:r>
     </w:p>
     <w:p/>
     <w:p>
       <w:r>
-        <w:t>Use</w:t>
-      </w:r>
-      <w:proofErr w:type="gramStart"/>
-      <w:r>
-        <w:t>:$</w:t>
-      </w:r>
-      <w:proofErr w:type="gramEnd"/>
-      <w:r>
-        <w:t xml:space="preserve"> </w:t>
-      </w:r>
-      <w:proofErr w:type="spellStart"/>
+        <w:t xml:space="preserve">Use:$ </w:t>
+      </w:r>
       <w:r>
         <w:rPr>
           <w:highlight w:val="yellow"/>
         </w:rPr>
-        <w:t>yo</w:t>
-      </w:r>
-      <w:proofErr w:type="spellEnd"/>
-      <w:r>
-        <w:rPr>
-          <w:highlight w:val="yellow"/>
-        </w:rPr>
-        <w:t xml:space="preserve"> </w:t>
-      </w:r>
-      <w:proofErr w:type="spellStart"/>
-      <w:r>
-        <w:rPr>
-          <w:highlight w:val="yellow"/>
-        </w:rPr>
-        <w:t>meanjs:crud-module</w:t>
-      </w:r>
-      <w:proofErr w:type="spellEnd"/>
-      <w:r>
-        <w:rPr>
-          <w:highlight w:val="yellow"/>
-        </w:rPr>
-        <w:t xml:space="preserve"> &lt;module name&gt;</w:t>
+        <w:t>yo meanjs:crud-module &lt;module name&gt;</w:t>
       </w:r>
     </w:p>
     <w:p>
       <w:r>
         <w:t xml:space="preserve">• </w:t>
       </w:r>
-      <w:proofErr w:type="gramStart"/>
       <w:r>
         <w:t>menuitems</w:t>
       </w:r>
-      <w:proofErr w:type="gramEnd"/>
     </w:p>
     <w:p/>
     <w:p>
@@ -809,15 +647,7 @@
     <w:p>
       <w:r>
         <w:tab/>
-        <w:t xml:space="preserve">• </w:t>
-      </w:r>
-      <w:proofErr w:type="gramStart"/>
-      <w:r>
-        <w:t>create</w:t>
-      </w:r>
-      <w:proofErr w:type="gramEnd"/>
-      <w:r>
-        <w:t>-&lt;module name&gt;.client.view.html</w:t>
+        <w:t>• create-&lt;module name&gt;.client.view.html</w:t>
       </w:r>
     </w:p>
     <w:p>
@@ -825,15 +655,7 @@
         <w:ind w:firstLine="720"/>
       </w:pPr>
       <w:r>
-        <w:t xml:space="preserve">• </w:t>
-      </w:r>
-      <w:proofErr w:type="gramStart"/>
-      <w:r>
-        <w:t>edit</w:t>
-      </w:r>
-      <w:proofErr w:type="gramEnd"/>
-      <w:r>
-        <w:t>-&lt;module name&gt;.client.view.html</w:t>
+        <w:t>• edit-&lt;module name&gt;.client.view.html</w:t>
       </w:r>
     </w:p>
     <w:p>
@@ -841,15 +663,7 @@
         <w:ind w:firstLine="720"/>
       </w:pPr>
       <w:r>
-        <w:t xml:space="preserve">• </w:t>
-      </w:r>
-      <w:proofErr w:type="gramStart"/>
-      <w:r>
-        <w:t>list</w:t>
-      </w:r>
-      <w:proofErr w:type="gramEnd"/>
-      <w:r>
-        <w:t>-&lt;module name&gt;.client.view.html</w:t>
+        <w:t>• list-&lt;module name&gt;.client.view.html</w:t>
       </w:r>
     </w:p>
     <w:p>
@@ -857,15 +671,7 @@
         <w:ind w:firstLine="720"/>
       </w:pPr>
       <w:r>
-        <w:t xml:space="preserve">• </w:t>
-      </w:r>
-      <w:proofErr w:type="gramStart"/>
-      <w:r>
-        <w:t>view</w:t>
-      </w:r>
-      <w:proofErr w:type="gramEnd"/>
-      <w:r>
-        <w:t>-&lt;module name&gt;.client.view.html</w:t>
+        <w:t>• view-&lt;module name&gt;.client.view.html</w:t>
       </w:r>
     </w:p>
     <w:p>
@@ -901,90 +707,35 @@
         <w:t>Next</w:t>
       </w:r>
       <w:r>
-        <w:t xml:space="preserve"> we want to add an angular controller using </w:t>
-      </w:r>
-      <w:proofErr w:type="gramStart"/>
-      <w:r>
-        <w:t xml:space="preserve">the </w:t>
-      </w:r>
-      <w:proofErr w:type="spellStart"/>
-      <w:r>
-        <w:t>yo</w:t>
-      </w:r>
-      <w:proofErr w:type="spellEnd"/>
-      <w:proofErr w:type="gramEnd"/>
-      <w:r>
-        <w:t xml:space="preserve"> generator. </w:t>
-      </w:r>
-    </w:p>
-    <w:p>
-      <w:r>
-        <w:t>Use</w:t>
-      </w:r>
-      <w:proofErr w:type="gramStart"/>
-      <w:r>
-        <w:t>:$</w:t>
-      </w:r>
-      <w:proofErr w:type="gramEnd"/>
+        <w:t xml:space="preserve"> we want to add an angular controller using the yo generator. </w:t>
+      </w:r>
+    </w:p>
+    <w:p>
+      <w:r>
+        <w:t xml:space="preserve">Use:$ </w:t>
+      </w:r>
+      <w:r>
+        <w:rPr>
+          <w:highlight w:val="yellow"/>
+        </w:rPr>
+        <w:t>yo meanjs:anular-controller &lt;controller name&gt;</w:t>
+      </w:r>
       <w:r>
         <w:t xml:space="preserve"> </w:t>
       </w:r>
-      <w:proofErr w:type="spellStart"/>
-      <w:r>
-        <w:rPr>
-          <w:highlight w:val="yellow"/>
-        </w:rPr>
-        <w:t>yo</w:t>
-      </w:r>
-      <w:proofErr w:type="spellEnd"/>
-      <w:r>
-        <w:rPr>
-          <w:highlight w:val="yellow"/>
-        </w:rPr>
-        <w:t xml:space="preserve"> </w:t>
-      </w:r>
-      <w:proofErr w:type="spellStart"/>
-      <w:r>
-        <w:rPr>
-          <w:highlight w:val="yellow"/>
-        </w:rPr>
-        <w:t>meanjs:anular-controller</w:t>
-      </w:r>
-      <w:proofErr w:type="spellEnd"/>
-      <w:r>
-        <w:rPr>
-          <w:highlight w:val="yellow"/>
-        </w:rPr>
-        <w:t xml:space="preserve"> &lt;controller name&gt;</w:t>
-      </w:r>
-      <w:r>
-        <w:t xml:space="preserve"> </w:t>
-      </w:r>
     </w:p>
     <w:p>
       <w:r>
         <w:t xml:space="preserve">• </w:t>
       </w:r>
-      <w:proofErr w:type="spellStart"/>
-      <w:proofErr w:type="gramStart"/>
       <w:r>
         <w:t>menuitem</w:t>
       </w:r>
-      <w:proofErr w:type="spellEnd"/>
-      <w:proofErr w:type="gramEnd"/>
     </w:p>
     <w:p/>
     <w:p>
       <w:r>
-        <w:t xml:space="preserve">It will </w:t>
-      </w:r>
-      <w:proofErr w:type="gramStart"/>
-      <w:r>
-        <w:t>ask</w:t>
-      </w:r>
-      <w:proofErr w:type="gramEnd"/>
-      <w:r>
-        <w:t xml:space="preserve"> “Which module does this controller belongs to?” </w:t>
+        <w:t xml:space="preserve">It will ask “Which module does this controller belongs to?” </w:t>
       </w:r>
     </w:p>
     <w:p>
@@ -994,15 +745,7 @@
     </w:p>
     <w:p>
       <w:r>
-        <w:t>• &lt;</w:t>
-      </w:r>
-      <w:proofErr w:type="gramStart"/>
-      <w:r>
-        <w:t>controller</w:t>
-      </w:r>
-      <w:proofErr w:type="gramEnd"/>
-      <w:r>
-        <w:t xml:space="preserve"> name&gt;.client.controller.js</w:t>
+        <w:t>• &lt;controller name&gt;.client.controller.js</w:t>
       </w:r>
     </w:p>
     <w:p>
@@ -1012,140 +755,49 @@
     </w:p>
     <w:p>
       <w:r>
-        <w:t>• &lt;</w:t>
-      </w:r>
-      <w:proofErr w:type="gramStart"/>
-      <w:r>
-        <w:t>controller</w:t>
-      </w:r>
-      <w:proofErr w:type="gramEnd"/>
-      <w:r>
-        <w:t xml:space="preserve"> name&gt;.client.controller.test.js </w:t>
+        <w:t xml:space="preserve">• &lt;controller name&gt;.client.controller.test.js </w:t>
       </w:r>
     </w:p>
     <w:p/>
     <w:p/>
     <w:p>
       <w:r>
-        <w:t xml:space="preserve">Next we want to add an angular view using </w:t>
-      </w:r>
-      <w:proofErr w:type="gramStart"/>
-      <w:r>
-        <w:t xml:space="preserve">the </w:t>
-      </w:r>
-      <w:proofErr w:type="spellStart"/>
-      <w:r>
-        <w:t>yo</w:t>
-      </w:r>
-      <w:proofErr w:type="spellEnd"/>
-      <w:proofErr w:type="gramEnd"/>
-      <w:r>
-        <w:t xml:space="preserve"> generator. </w:t>
-      </w:r>
-    </w:p>
-    <w:p>
-      <w:r>
-        <w:t>Use</w:t>
-      </w:r>
-      <w:proofErr w:type="gramStart"/>
-      <w:r>
-        <w:t>:$</w:t>
-      </w:r>
-      <w:proofErr w:type="gramEnd"/>
-      <w:r>
-        <w:t xml:space="preserve"> </w:t>
-      </w:r>
-      <w:proofErr w:type="spellStart"/>
+        <w:t xml:space="preserve">Next we want to add an angular view using the yo generator. </w:t>
+      </w:r>
+    </w:p>
+    <w:p>
+      <w:r>
+        <w:t xml:space="preserve">Use:$ </w:t>
+      </w:r>
       <w:r>
         <w:rPr>
           <w:highlight w:val="yellow"/>
         </w:rPr>
-        <w:t>yo</w:t>
-      </w:r>
-      <w:proofErr w:type="spellEnd"/>
-      <w:r>
-        <w:rPr>
-          <w:highlight w:val="yellow"/>
-        </w:rPr>
-        <w:t xml:space="preserve"> </w:t>
-      </w:r>
-      <w:proofErr w:type="spellStart"/>
-      <w:r>
-        <w:rPr>
-          <w:highlight w:val="yellow"/>
-        </w:rPr>
-        <w:t>meanjs:angular-view</w:t>
-      </w:r>
-      <w:proofErr w:type="spellEnd"/>
-      <w:r>
-        <w:rPr>
-          <w:highlight w:val="yellow"/>
-        </w:rPr>
-        <w:t xml:space="preserve"> &lt;view name&gt;</w:t>
+        <w:t>yo meanjs:angular-view &lt;view name&gt;</w:t>
       </w:r>
     </w:p>
     <w:p/>
     <w:p>
       <w:r>
-        <w:t xml:space="preserve">It will </w:t>
-      </w:r>
-      <w:proofErr w:type="gramStart"/>
-      <w:r>
-        <w:t>ask</w:t>
-      </w:r>
-      <w:proofErr w:type="gramEnd"/>
-      <w:r>
-        <w:t xml:space="preserve"> “Which module does this view belong to?”</w:t>
-      </w:r>
-    </w:p>
-    <w:p>
-      <w:r>
-        <w:t xml:space="preserve">It will </w:t>
-      </w:r>
-      <w:proofErr w:type="gramStart"/>
-      <w:r>
-        <w:t>ask</w:t>
-      </w:r>
-      <w:proofErr w:type="gramEnd"/>
-      <w:r>
-        <w:t xml:space="preserve"> “What is the name for the controller this view will use?”</w:t>
-      </w:r>
-    </w:p>
-    <w:p>
-      <w:r>
-        <w:t xml:space="preserve">It will </w:t>
-      </w:r>
-      <w:proofErr w:type="gramStart"/>
-      <w:r>
-        <w:t>ask</w:t>
-      </w:r>
-      <w:proofErr w:type="gramEnd"/>
-      <w:r>
-        <w:t xml:space="preserve"> “Would you like to add a route for this view?” (Y)</w:t>
-      </w:r>
-    </w:p>
-    <w:p>
-      <w:r>
-        <w:t xml:space="preserve">It will ask “What is your view route path?” &lt;controller </w:t>
-      </w:r>
-      <w:proofErr w:type="gramStart"/>
-      <w:r>
-        <w:t>name</w:t>
-      </w:r>
-      <w:r>
-        <w:t xml:space="preserve"> ?</w:t>
-      </w:r>
-      <w:proofErr w:type="gramEnd"/>
-      <w:r>
-        <w:t xml:space="preserve"> </w:t>
-      </w:r>
-      <w:proofErr w:type="gramStart"/>
-      <w:r>
-        <w:t>view</w:t>
-      </w:r>
-      <w:proofErr w:type="gramEnd"/>
-      <w:r>
-        <w:t xml:space="preserve"> name</w:t>
+        <w:t>It will ask “Which module does this view belong to?”</w:t>
+      </w:r>
+    </w:p>
+    <w:p>
+      <w:r>
+        <w:t>It will ask “What is the name for the controller this view will use?”</w:t>
+      </w:r>
+    </w:p>
+    <w:p>
+      <w:r>
+        <w:t>It will ask “Would you like to add a route for this view?” (Y)</w:t>
+      </w:r>
+    </w:p>
+    <w:p>
+      <w:r>
+        <w:t>It will ask “What is your view route path?” &lt;controller name</w:t>
+      </w:r>
+      <w:r>
+        <w:t xml:space="preserve"> ? view name</w:t>
       </w:r>
       <w:r>
         <w:t>&gt;</w:t>
@@ -1154,59 +806,19 @@
     <w:p/>
     <w:p>
       <w:r>
-        <w:t>After this is done, it creates the file &lt;view name&gt;</w:t>
-      </w:r>
-      <w:proofErr w:type="gramStart"/>
-      <w:r>
-        <w:t>.client.view.html</w:t>
-      </w:r>
-      <w:proofErr w:type="gramEnd"/>
-      <w:r>
-        <w:t xml:space="preserve"> in the public/modules/&lt;controller name&gt;/views</w:t>
+        <w:t>After this is done, it creates the file &lt;view name&gt;.client.view.html in the public/modules/&lt;controller name&gt;/views</w:t>
       </w:r>
     </w:p>
     <w:p/>
     <w:p>
       <w:r>
-        <w:t xml:space="preserve">• </w:t>
-      </w:r>
-      <w:proofErr w:type="gramStart"/>
-      <w:r>
-        <w:t>What</w:t>
-      </w:r>
-      <w:proofErr w:type="gramEnd"/>
-      <w:r>
-        <w:t xml:space="preserve"> my understanding is of Pa</w:t>
+        <w:t>• What my understanding is of Pa</w:t>
       </w:r>
       <w:r>
         <w:t>rt 3. We want to c</w:t>
       </w:r>
       <w:r>
-        <w:t xml:space="preserve">reate some controllers and views to do some fun stuff with. We can use to </w:t>
-      </w:r>
-      <w:proofErr w:type="spellStart"/>
-      <w:r>
-        <w:t>yo</w:t>
-      </w:r>
-      <w:proofErr w:type="spellEnd"/>
-      <w:r>
-        <w:t xml:space="preserve"> </w:t>
-      </w:r>
-      <w:proofErr w:type="spellStart"/>
-      <w:r>
-        <w:t>genterator</w:t>
-      </w:r>
-      <w:proofErr w:type="spellEnd"/>
-      <w:r>
-        <w:t xml:space="preserve"> to set them up for us instead of doing it all by hand. It creates files in the public</w:t>
-      </w:r>
-      <w:proofErr w:type="gramStart"/>
-      <w:r>
-        <w:t>/…../</w:t>
-      </w:r>
-      <w:proofErr w:type="gramEnd"/>
-      <w:r>
-        <w:t>controllers and public/…../views</w:t>
+        <w:t>reate some controllers and views to do some fun stuff with. We can use to yo genterator to set them up for us instead of doing it all by hand. It creates files in the public/…../controllers and public/…../views</w:t>
       </w:r>
     </w:p>
     <w:p/>
@@ -1242,15 +854,7 @@
     <w:p/>
     <w:p>
       <w:r>
-        <w:t xml:space="preserve">I initially wanted to build everything from scratch and learn each piece and why certain things were generated. I seemed to hit a brick wall and struggled to complete some of the applications basic requirements. This is when I decided to use the yeoman generator to generate a </w:t>
-      </w:r>
-      <w:proofErr w:type="spellStart"/>
-      <w:r>
-        <w:t>meanjs</w:t>
-      </w:r>
-      <w:proofErr w:type="spellEnd"/>
-      <w:r>
-        <w:t xml:space="preserve"> application. If you look at </w:t>
+        <w:t xml:space="preserve">I initially wanted to build everything from scratch and learn each piece and why certain things were generated. I seemed to hit a brick wall and struggled to complete some of the applications basic requirements. This is when I decided to use the yeoman generator to generate a meanjs application. If you look at </w:t>
       </w:r>
       <w:hyperlink w:anchor="_top" w:history="1">
         <w:r>
@@ -1284,15 +888,7 @@
         <w:t xml:space="preserve"> </w:t>
       </w:r>
       <w:r>
-        <w:t xml:space="preserve"> I realize this process is the best way to </w:t>
-      </w:r>
-      <w:proofErr w:type="gramStart"/>
-      <w:r>
-        <w:t>kick start</w:t>
-      </w:r>
-      <w:proofErr w:type="gramEnd"/>
-      <w:r>
-        <w:t xml:space="preserve"> my application and get the ball rolling. </w:t>
+        <w:t xml:space="preserve"> I realize this process is the best way to kick start my application and get the ball rolling. </w:t>
       </w:r>
     </w:p>
     <w:p/>
@@ -1390,13 +986,8 @@
         </w:rPr>
         <w:commentReference w:id="6"/>
       </w:r>
-      <w:proofErr w:type="spellStart"/>
-      <w:r>
-        <w:t>mongoDB</w:t>
-      </w:r>
-      <w:proofErr w:type="spellEnd"/>
-      <w:r>
-        <w:t xml:space="preserve">. Click and download </w:t>
+      <w:r>
+        <w:t xml:space="preserve">mongoDB. Click and download </w:t>
       </w:r>
       <w:hyperlink r:id="rId22" w:history="1">
         <w:r>
@@ -1421,19 +1012,11 @@
       <w:r>
         <w:t xml:space="preserve">Installing bower: $ </w:t>
       </w:r>
-      <w:proofErr w:type="spellStart"/>
       <w:r>
         <w:rPr>
           <w:highlight w:val="yellow"/>
         </w:rPr>
-        <w:t>npm</w:t>
-      </w:r>
-      <w:proofErr w:type="spellEnd"/>
-      <w:r>
-        <w:rPr>
-          <w:highlight w:val="yellow"/>
-        </w:rPr>
-        <w:t xml:space="preserve"> install –g </w:t>
+        <w:t xml:space="preserve">npm install –g </w:t>
       </w:r>
       <w:commentRangeStart w:id="7"/>
       <w:r>
@@ -1459,15 +1042,7 @@
         </w:numPr>
       </w:pPr>
       <w:r>
-        <w:t xml:space="preserve">Install grunt: $ </w:t>
-      </w:r>
-      <w:proofErr w:type="spellStart"/>
-      <w:r>
-        <w:t>npm</w:t>
-      </w:r>
-      <w:proofErr w:type="spellEnd"/>
-      <w:r>
-        <w:t xml:space="preserve"> install –g </w:t>
+        <w:t xml:space="preserve">Install grunt: $ npm install –g </w:t>
       </w:r>
       <w:commentRangeStart w:id="8"/>
       <w:r>
@@ -1490,31 +1065,13 @@
         </w:numPr>
       </w:pPr>
       <w:r>
-        <w:t xml:space="preserve">Install </w:t>
-      </w:r>
-      <w:proofErr w:type="spellStart"/>
+        <w:t xml:space="preserve">Install yo: $ npm install –g </w:t>
+      </w:r>
+      <w:commentRangeStart w:id="9"/>
       <w:r>
         <w:t>yo</w:t>
       </w:r>
-      <w:proofErr w:type="spellEnd"/>
-      <w:r>
-        <w:t xml:space="preserve">: $ </w:t>
-      </w:r>
-      <w:proofErr w:type="spellStart"/>
-      <w:r>
-        <w:t>npm</w:t>
-      </w:r>
-      <w:proofErr w:type="spellEnd"/>
-      <w:r>
-        <w:t xml:space="preserve"> install –g </w:t>
-      </w:r>
-      <w:commentRangeStart w:id="9"/>
-      <w:proofErr w:type="spellStart"/>
-      <w:r>
-        <w:t>yo</w:t>
-      </w:r>
       <w:commentRangeEnd w:id="9"/>
-      <w:proofErr w:type="spellEnd"/>
       <w:r>
         <w:rPr>
           <w:rStyle w:val="CommentReference"/>
@@ -1531,29 +1088,13 @@
         </w:numPr>
       </w:pPr>
       <w:r>
-        <w:t xml:space="preserve">To install </w:t>
-      </w:r>
-      <w:proofErr w:type="spellStart"/>
-      <w:r>
-        <w:t>node_modules</w:t>
-      </w:r>
-      <w:proofErr w:type="spellEnd"/>
-      <w:r>
-        <w:t xml:space="preserve"> use: $ </w:t>
-      </w:r>
-      <w:proofErr w:type="spellStart"/>
+        <w:t xml:space="preserve">To install node_modules use: $ </w:t>
+      </w:r>
       <w:r>
         <w:rPr>
           <w:highlight w:val="yellow"/>
         </w:rPr>
-        <w:t>npm</w:t>
-      </w:r>
-      <w:proofErr w:type="spellEnd"/>
-      <w:r>
-        <w:rPr>
-          <w:highlight w:val="yellow"/>
-        </w:rPr>
-        <w:t xml:space="preserve"> install</w:t>
+        <w:t>npm install</w:t>
       </w:r>
     </w:p>
     <w:p>
@@ -1595,60 +1136,14 @@
         </w:numPr>
       </w:pPr>
       <w:r>
-        <w:t xml:space="preserve">Using </w:t>
-      </w:r>
-      <w:proofErr w:type="spellStart"/>
-      <w:r>
-        <w:t>npm</w:t>
-      </w:r>
-      <w:proofErr w:type="spellEnd"/>
-      <w:r>
-        <w:t xml:space="preserve"> install you want to install the </w:t>
-      </w:r>
-      <w:proofErr w:type="spellStart"/>
-      <w:r>
-        <w:t>meanjs</w:t>
-      </w:r>
-      <w:proofErr w:type="spellEnd"/>
-      <w:r>
-        <w:t xml:space="preserve"> generator globally use this command: $ </w:t>
-      </w:r>
-      <w:proofErr w:type="spellStart"/>
+        <w:t xml:space="preserve">Using npm install you want to install the meanjs generator globally use this command: $ </w:t>
+      </w:r>
       <w:r>
         <w:rPr>
           <w:highlight w:val="yellow"/>
         </w:rPr>
-        <w:t>sudo</w:t>
-      </w:r>
-      <w:proofErr w:type="spellEnd"/>
-      <w:r>
-        <w:rPr>
-          <w:highlight w:val="yellow"/>
-        </w:rPr>
-        <w:t xml:space="preserve"> </w:t>
-      </w:r>
-      <w:proofErr w:type="spellStart"/>
-      <w:r>
-        <w:rPr>
-          <w:highlight w:val="yellow"/>
-        </w:rPr>
-        <w:t>npm</w:t>
-      </w:r>
-      <w:proofErr w:type="spellEnd"/>
-      <w:r>
-        <w:rPr>
-          <w:highlight w:val="yellow"/>
-        </w:rPr>
-        <w:t xml:space="preserve"> install –g generator-</w:t>
-      </w:r>
-      <w:proofErr w:type="spellStart"/>
-      <w:r>
-        <w:rPr>
-          <w:highlight w:val="yellow"/>
-        </w:rPr>
-        <w:t>meanjs</w:t>
-      </w:r>
-      <w:proofErr w:type="spellEnd"/>
+        <w:t>sudo npm install –g generator-meanjs</w:t>
+      </w:r>
     </w:p>
     <w:p>
       <w:pPr>
@@ -1661,19 +1156,11 @@
       <w:r>
         <w:t xml:space="preserve">Next thing will be to create a directory for the project. Since I am on version 3 I will use: $ </w:t>
       </w:r>
-      <w:proofErr w:type="spellStart"/>
       <w:r>
         <w:rPr>
           <w:highlight w:val="yellow"/>
         </w:rPr>
-        <w:t>mkdir</w:t>
-      </w:r>
-      <w:proofErr w:type="spellEnd"/>
-      <w:r>
-        <w:rPr>
-          <w:highlight w:val="yellow"/>
-        </w:rPr>
-        <w:t xml:space="preserve"> MeanMenu_v3 &amp;&amp; cd MeanMenu_v3</w:t>
+        <w:t>mkdir MeanMenu_v3 &amp;&amp; cd MeanMenu_v3</w:t>
       </w:r>
     </w:p>
     <w:p>
@@ -1699,38 +1186,14 @@
         <w:commentReference w:id="10"/>
       </w:r>
       <w:r>
-        <w:t xml:space="preserve">an app.  We will use the yeoman generate is going to copy over the </w:t>
-      </w:r>
-      <w:proofErr w:type="spellStart"/>
-      <w:r>
-        <w:t>meanjs</w:t>
-      </w:r>
-      <w:proofErr w:type="spellEnd"/>
-      <w:r>
-        <w:t xml:space="preserve"> templates into our working directory. Use: $ </w:t>
-      </w:r>
-      <w:proofErr w:type="spellStart"/>
+        <w:t xml:space="preserve">an app.  We will use the yeoman generate is going to copy over the meanjs templates into our working directory. Use: $ </w:t>
+      </w:r>
       <w:r>
         <w:rPr>
           <w:highlight w:val="yellow"/>
         </w:rPr>
-        <w:t>yo</w:t>
-      </w:r>
-      <w:proofErr w:type="spellEnd"/>
-      <w:r>
-        <w:rPr>
-          <w:highlight w:val="yellow"/>
-        </w:rPr>
-        <w:t xml:space="preserve"> </w:t>
-      </w:r>
-      <w:proofErr w:type="spellStart"/>
-      <w:r>
-        <w:rPr>
-          <w:highlight w:val="yellow"/>
-        </w:rPr>
-        <w:t>meanjs</w:t>
-      </w:r>
-      <w:proofErr w:type="spellEnd"/>
+        <w:t>yo meanjs</w:t>
+      </w:r>
     </w:p>
     <w:p>
       <w:pPr>
@@ -1786,58 +1249,19 @@
     <w:p>
       <w:r>
         <w:tab/>
-      </w:r>
-      <w:proofErr w:type="gramStart"/>
-      <w:r>
-        <w:t>public</w:t>
-      </w:r>
-      <w:proofErr w:type="gramEnd"/>
-      <w:r>
-        <w:t xml:space="preserve"> – this will host all of the angular specific code. All about what happen on the client, on the computer itself. </w:t>
-      </w:r>
-      <w:proofErr w:type="gramStart"/>
-      <w:r>
-        <w:t>Guts of the app.</w:t>
-      </w:r>
-      <w:proofErr w:type="gramEnd"/>
-      <w:r>
-        <w:t xml:space="preserve"> </w:t>
+        <w:t xml:space="preserve">public – this will host all of the angular specific code. All about what happen on the client, on the computer itself. Guts of the app. </w:t>
       </w:r>
     </w:p>
     <w:p>
       <w:r>
         <w:tab/>
-      </w:r>
-      <w:proofErr w:type="spellStart"/>
-      <w:proofErr w:type="gramStart"/>
-      <w:r>
-        <w:t>config</w:t>
-      </w:r>
-      <w:proofErr w:type="spellEnd"/>
-      <w:proofErr w:type="gramEnd"/>
-      <w:r>
-        <w:t xml:space="preserve"> – connections to </w:t>
-      </w:r>
-      <w:proofErr w:type="spellStart"/>
-      <w:r>
-        <w:t>mongoDB</w:t>
-      </w:r>
-      <w:proofErr w:type="spellEnd"/>
-      <w:r>
-        <w:t xml:space="preserve">, running any API. This will be the server side configuration. Connections strings. </w:t>
+        <w:t xml:space="preserve">config – connections to mongoDB, running any API. This will be the server side configuration. Connections strings. </w:t>
       </w:r>
     </w:p>
     <w:p>
       <w:r>
         <w:tab/>
-      </w:r>
-      <w:proofErr w:type="gramStart"/>
-      <w:r>
-        <w:t>app</w:t>
-      </w:r>
-      <w:proofErr w:type="gramEnd"/>
-      <w:r>
-        <w:t xml:space="preserve"> – server side related code, split into MVC model. Views will be 404, 500 error views. They live out</w:t>
+        <w:t>app – server side related code, split into MVC model. Views will be 404, 500 error views. They live out</w:t>
       </w:r>
       <w:r>
         <w:t xml:space="preserve">side and surround/package your </w:t>
@@ -1873,35 +1297,11 @@
       <w:r>
         <w:t xml:space="preserve">$ </w:t>
       </w:r>
-      <w:proofErr w:type="spellStart"/>
-      <w:proofErr w:type="gramStart"/>
       <w:r>
         <w:rPr>
           <w:highlight w:val="yellow"/>
         </w:rPr>
-        <w:t>yo</w:t>
-      </w:r>
-      <w:proofErr w:type="spellEnd"/>
-      <w:proofErr w:type="gramEnd"/>
-      <w:r>
-        <w:rPr>
-          <w:highlight w:val="yellow"/>
-        </w:rPr>
-        <w:t xml:space="preserve"> </w:t>
-      </w:r>
-      <w:proofErr w:type="spellStart"/>
-      <w:r>
-        <w:rPr>
-          <w:highlight w:val="yellow"/>
-        </w:rPr>
-        <w:t>meanjs:crud-module</w:t>
-      </w:r>
-      <w:proofErr w:type="spellEnd"/>
-      <w:r>
-        <w:rPr>
-          <w:highlight w:val="yellow"/>
-        </w:rPr>
-        <w:t xml:space="preserve"> menuitems</w:t>
+        <w:t>yo meanjs:crud-module menuitems</w:t>
       </w:r>
     </w:p>
     <w:p/>
@@ -1920,13 +1320,8 @@
     </w:p>
     <w:p>
       <w:r>
-        <w:t>When a crud module is added it will store the schema information in the app/models/&lt;module name&gt;</w:t>
-      </w:r>
-      <w:proofErr w:type="gramStart"/>
-      <w:r>
-        <w:t>.server.model.js</w:t>
-      </w:r>
-      <w:proofErr w:type="gramEnd"/>
+        <w:t>When a crud module is added it will store the schema information in the app/models/&lt;module name&gt;.server.model.js</w:t>
+      </w:r>
     </w:p>
     <w:p/>
     <w:p>
@@ -1936,7 +1331,6 @@
           <w:color w:val="808080" w:themeColor="background1" w:themeShade="80"/>
         </w:rPr>
       </w:pPr>
-      <w:proofErr w:type="spellStart"/>
       <w:r>
         <w:rPr>
           <w:i/>
@@ -1944,32 +1338,15 @@
         </w:rPr>
         <w:t>Menuitem</w:t>
       </w:r>
-      <w:proofErr w:type="spellEnd"/>
-    </w:p>
-    <w:p>
-      <w:r>
-        <w:t xml:space="preserve">Category – </w:t>
-      </w:r>
-      <w:proofErr w:type="gramStart"/>
-      <w:r>
-        <w:t>the  category</w:t>
-      </w:r>
-      <w:proofErr w:type="gramEnd"/>
-      <w:r>
-        <w:t xml:space="preserve"> of the menu item (e.g. Sandwiches, Burgers, …) [String]</w:t>
-      </w:r>
-    </w:p>
-    <w:p>
-      <w:r>
-        <w:t>Name –the name of the menu item (e.g. Turkey melt, Buster burger</w:t>
-      </w:r>
-      <w:proofErr w:type="gramStart"/>
-      <w:r>
-        <w:t>, …)</w:t>
-      </w:r>
-      <w:proofErr w:type="gramEnd"/>
-      <w:r>
-        <w:t xml:space="preserve"> [String]</w:t>
+    </w:p>
+    <w:p>
+      <w:r>
+        <w:t>Category – the  category of the menu item (e.g. Sandwiches, Burgers, …) [String]</w:t>
+      </w:r>
+    </w:p>
+    <w:p>
+      <w:r>
+        <w:t>Name –the name of the menu item (e.g. Turkey melt, Buster burger, …) [String]</w:t>
       </w:r>
     </w:p>
     <w:p>
@@ -1989,15 +1366,7 @@
     </w:p>
     <w:p>
       <w:r>
-        <w:t>User – the user who added the menu item [</w:t>
-      </w:r>
-      <w:proofErr w:type="spellStart"/>
-      <w:r>
-        <w:t>ObjectId</w:t>
-      </w:r>
-      <w:proofErr w:type="spellEnd"/>
-      <w:r>
-        <w:t>]</w:t>
+        <w:t>User – the user who added the menu item [ObjectId]</w:t>
       </w:r>
     </w:p>
     <w:p/>
@@ -2071,15 +1440,7 @@
         <w:ind w:firstLine="720"/>
       </w:pPr>
       <w:r>
-        <w:t xml:space="preserve">• </w:t>
-      </w:r>
-      <w:proofErr w:type="gramStart"/>
-      <w:r>
-        <w:t>create</w:t>
-      </w:r>
-      <w:proofErr w:type="gramEnd"/>
-      <w:r>
-        <w:t>-&lt;module name&gt;.client.view.html</w:t>
+        <w:t>• create-&lt;module name&gt;.client.view.html</w:t>
       </w:r>
     </w:p>
     <w:p>
@@ -2087,15 +1448,7 @@
         <w:ind w:firstLine="720"/>
       </w:pPr>
       <w:r>
-        <w:t xml:space="preserve">• </w:t>
-      </w:r>
-      <w:proofErr w:type="gramStart"/>
-      <w:r>
-        <w:t>edit</w:t>
-      </w:r>
-      <w:proofErr w:type="gramEnd"/>
-      <w:r>
-        <w:t>-&lt;module name&gt;.client.view.html</w:t>
+        <w:t>• edit-&lt;module name&gt;.client.view.html</w:t>
       </w:r>
     </w:p>
     <w:p>
@@ -2103,15 +1456,7 @@
         <w:ind w:firstLine="720"/>
       </w:pPr>
       <w:r>
-        <w:t xml:space="preserve">• </w:t>
-      </w:r>
-      <w:proofErr w:type="gramStart"/>
-      <w:r>
-        <w:t>list</w:t>
-      </w:r>
-      <w:proofErr w:type="gramEnd"/>
-      <w:r>
-        <w:t>-&lt;module name&gt;.client.view.html</w:t>
+        <w:t>• list-&lt;module name&gt;.client.view.html</w:t>
       </w:r>
     </w:p>
     <w:p>
@@ -2119,15 +1464,7 @@
         <w:ind w:firstLine="720"/>
       </w:pPr>
       <w:r>
-        <w:t xml:space="preserve">• </w:t>
-      </w:r>
-      <w:proofErr w:type="gramStart"/>
-      <w:r>
-        <w:t>view</w:t>
-      </w:r>
-      <w:proofErr w:type="gramEnd"/>
-      <w:r>
-        <w:t>-&lt;module name&gt;.client.view.html</w:t>
+        <w:t>• view-&lt;module name&gt;.client.view.html</w:t>
       </w:r>
     </w:p>
     <w:p>
@@ -2153,15 +1490,7 @@
         <w:t>The controllers for the crud model added to the directory public/modules/&lt;module name&gt;/controllers. The file below will be created and a</w:t>
       </w:r>
       <w:r>
-        <w:t xml:space="preserve">dded to the </w:t>
-      </w:r>
-      <w:proofErr w:type="gramStart"/>
-      <w:r>
-        <w:t>controllers</w:t>
-      </w:r>
-      <w:proofErr w:type="gramEnd"/>
-      <w:r>
-        <w:t xml:space="preserve"> folder.</w:t>
+        <w:t>dded to the controllers folder.</w:t>
       </w:r>
     </w:p>
     <w:p>
@@ -2173,15 +1502,7 @@
         </w:numPr>
       </w:pPr>
       <w:r>
-        <w:t>&lt;</w:t>
-      </w:r>
-      <w:proofErr w:type="gramStart"/>
-      <w:r>
-        <w:t>module</w:t>
-      </w:r>
-      <w:proofErr w:type="gramEnd"/>
-      <w:r>
-        <w:t xml:space="preserve"> name&gt;</w:t>
+        <w:t>&lt;module name&gt;</w:t>
       </w:r>
       <w:r>
         <w:t>.client.controller</w:t>
@@ -2192,9 +1513,232 @@
     </w:p>
     <w:p/>
     <w:p>
+      <w:r>
+        <w:t xml:space="preserve">The next CRUD module that I added was the events modle. This will basically allow a client to create, read, update, and delete a upcoming events item. For example in this application it is necessary for the client to be able to add the new and upcoming events for their resturant. </w:t>
+      </w:r>
+    </w:p>
+    <w:p/>
+    <w:p>
+      <w:pPr>
+        <w:pStyle w:val="ListParagraph"/>
+        <w:numPr>
+          <w:ilvl w:val="0"/>
+          <w:numId w:val="10"/>
+        </w:numPr>
+      </w:pPr>
+      <w:r>
+        <w:t xml:space="preserve">$ </w:t>
+      </w:r>
+      <w:r>
+        <w:rPr>
+          <w:highlight w:val="yellow"/>
+        </w:rPr>
+        <w:t>yo meanjs:crud-</w:t>
+      </w:r>
+      <w:r>
+        <w:rPr>
+          <w:highlight w:val="yellow"/>
+        </w:rPr>
+        <w:t>module events</w:t>
+      </w:r>
+    </w:p>
+    <w:p/>
+    <w:p>
+      <w:pPr>
+        <w:rPr>
+          <w:i/>
+          <w:color w:val="808080" w:themeColor="background1" w:themeShade="80"/>
+        </w:rPr>
+      </w:pPr>
+      <w:r>
+        <w:rPr>
+          <w:i/>
+          <w:color w:val="808080" w:themeColor="background1" w:themeShade="80"/>
+        </w:rPr>
+        <w:t>Events</w:t>
+      </w:r>
+    </w:p>
+    <w:p>
+      <w:r>
+        <w:t>Name –the name of the menu item [String]</w:t>
+      </w:r>
+    </w:p>
+    <w:p>
+      <w:r>
+        <w:t>Date – the date the event will be held on  [Date]</w:t>
+      </w:r>
+    </w:p>
+    <w:p>
+      <w:r>
+        <w:t>start</w:t>
+      </w:r>
+      <w:r>
+        <w:t>Time – the time the event will</w:t>
+      </w:r>
+      <w:r>
+        <w:t xml:space="preserve"> start </w:t>
+      </w:r>
+      <w:r>
+        <w:t>[String]</w:t>
+      </w:r>
+    </w:p>
+    <w:p>
+      <w:r>
+        <w:t>end</w:t>
+      </w:r>
+      <w:r>
+        <w:t xml:space="preserve">Time – the time the event will </w:t>
+      </w:r>
+      <w:r>
+        <w:t>end</w:t>
+      </w:r>
+      <w:r>
+        <w:t xml:space="preserve"> </w:t>
+      </w:r>
+      <w:r>
+        <w:t>[String]</w:t>
+      </w:r>
+    </w:p>
+    <w:p>
+      <w:r>
+        <w:t>Details – details about the event</w:t>
+      </w:r>
       <w:bookmarkStart w:id="11" w:name="_GoBack"/>
       <w:bookmarkEnd w:id="11"/>
-    </w:p>
+      <w:r>
+        <w:t xml:space="preserve">(e.g. </w:t>
+      </w:r>
+      <w:r>
+        <w:t>Come listen to</w:t>
+      </w:r>
+      <w:r>
+        <w:t xml:space="preserve"> … ) [String]</w:t>
+      </w:r>
+    </w:p>
+    <w:p>
+      <w:r>
+        <w:t>Cover – the price of the menu item (e.g. $5.00, $6.75</w:t>
+      </w:r>
+      <w:r>
+        <w:t>, blank is no cover</w:t>
+      </w:r>
+      <w:r>
+        <w:t>) [Number]</w:t>
+      </w:r>
+    </w:p>
+    <w:p/>
+    <w:p>
+      <w:r>
+        <w:t>Created – the date the menu item was created (Date) [Date]</w:t>
+      </w:r>
+    </w:p>
+    <w:p>
+      <w:r>
+        <w:t>User – the user who added the menu item [ObjectId]</w:t>
+      </w:r>
+    </w:p>
+    <w:p/>
+    <w:p>
+      <w:pPr>
+        <w:rPr>
+          <w:u w:val="single"/>
+        </w:rPr>
+      </w:pPr>
+    </w:p>
+    <w:p>
+      <w:pPr>
+        <w:rPr>
+          <w:u w:val="single"/>
+        </w:rPr>
+      </w:pPr>
+      <w:r>
+        <w:rPr>
+          <w:u w:val="single"/>
+        </w:rPr>
+        <w:t>View</w:t>
+      </w:r>
+    </w:p>
+    <w:p>
+      <w:r>
+        <w:t xml:space="preserve">The views for the crud model are added to the directory public/modules/&lt;module name&gt;/views. The files below will be created and added into the views folder to make a working crud module. </w:t>
+      </w:r>
+    </w:p>
+    <w:p>
+      <w:pPr>
+        <w:ind w:firstLine="720"/>
+      </w:pPr>
+      <w:r>
+        <w:t>• create-&lt;module name&gt;.client.view.html</w:t>
+      </w:r>
+    </w:p>
+    <w:p>
+      <w:pPr>
+        <w:ind w:firstLine="720"/>
+      </w:pPr>
+      <w:r>
+        <w:t>• edit-&lt;module name&gt;.client.view.html</w:t>
+      </w:r>
+    </w:p>
+    <w:p>
+      <w:pPr>
+        <w:ind w:firstLine="720"/>
+      </w:pPr>
+      <w:r>
+        <w:t>• list-&lt;module name&gt;.client.view.html</w:t>
+      </w:r>
+    </w:p>
+    <w:p>
+      <w:pPr>
+        <w:ind w:firstLine="720"/>
+      </w:pPr>
+      <w:r>
+        <w:t>• view-&lt;module name&gt;.client.view.html</w:t>
+      </w:r>
+    </w:p>
+    <w:p>
+      <w:pPr>
+        <w:ind w:firstLine="720"/>
+      </w:pPr>
+    </w:p>
+    <w:p>
+      <w:pPr>
+        <w:rPr>
+          <w:u w:val="single"/>
+        </w:rPr>
+      </w:pPr>
+      <w:r>
+        <w:rPr>
+          <w:u w:val="single"/>
+        </w:rPr>
+        <w:t>Controllers</w:t>
+      </w:r>
+    </w:p>
+    <w:p>
+      <w:r>
+        <w:t>The controllers for the crud model added to the directory public/modules/&lt;module name&gt;/controllers. The file below will be created and added to the controllers folder.</w:t>
+      </w:r>
+    </w:p>
+    <w:p>
+      <w:pPr>
+        <w:pStyle w:val="ListParagraph"/>
+        <w:numPr>
+          <w:ilvl w:val="0"/>
+          <w:numId w:val="10"/>
+        </w:numPr>
+      </w:pPr>
+      <w:r>
+        <w:t>&lt;module name&gt;</w:t>
+      </w:r>
+      <w:r>
+        <w:t>.client.controller</w:t>
+      </w:r>
+      <w:r>
+        <w:t>.js</w:t>
+      </w:r>
+    </w:p>
+    <w:p/>
+    <w:p/>
+    <w:p/>
     <w:p/>
     <w:p>
       <w:pPr>
@@ -2236,31 +1780,25 @@
       <w:pPr>
         <w:ind w:firstLine="720"/>
       </w:pPr>
-      <w:proofErr w:type="gramStart"/>
       <w:r>
         <w:t>gulp.js</w:t>
       </w:r>
-      <w:proofErr w:type="gramEnd"/>
     </w:p>
     <w:p>
       <w:pPr>
         <w:ind w:firstLine="720"/>
       </w:pPr>
-      <w:proofErr w:type="gramStart"/>
       <w:r>
         <w:t>broccoli</w:t>
       </w:r>
-      <w:proofErr w:type="gramEnd"/>
     </w:p>
     <w:p>
       <w:pPr>
         <w:ind w:firstLine="720"/>
       </w:pPr>
-      <w:proofErr w:type="gramStart"/>
       <w:r>
         <w:t>fez</w:t>
       </w:r>
-      <w:proofErr w:type="gramEnd"/>
     </w:p>
     <w:p>
       <w:r>
@@ -2402,19 +1940,20 @@
           <w:sz w:val="27"/>
           <w:szCs w:val="27"/>
         </w:rPr>
-        <w:t xml:space="preserve">Yeoman helps you </w:t>
-      </w:r>
-      <w:proofErr w:type="spellStart"/>
-      <w:r>
+        <w:t>Yeoman helps you kickstart new projects, prescribing best practices and tools to help you stay productive.</w:t>
+      </w:r>
+    </w:p>
+    <w:p>
+      <w:pPr>
+        <w:pStyle w:val="NormalWeb"/>
+        <w:spacing w:before="240" w:beforeAutospacing="0" w:after="312" w:afterAutospacing="0" w:line="422" w:lineRule="atLeast"/>
         <w:rPr>
           <w:rFonts w:ascii="Helvetica" w:hAnsi="Helvetica"/>
           <w:color w:val="222222"/>
           <w:sz w:val="27"/>
           <w:szCs w:val="27"/>
         </w:rPr>
-        <w:t>kickstart</w:t>
-      </w:r>
-      <w:proofErr w:type="spellEnd"/>
+      </w:pPr>
       <w:r>
         <w:rPr>
           <w:rFonts w:ascii="Helvetica" w:hAnsi="Helvetica"/>
@@ -2422,7 +1961,7 @@
           <w:sz w:val="27"/>
           <w:szCs w:val="27"/>
         </w:rPr>
-        <w:t xml:space="preserve"> new projects, prescribing best practices and tools to help you stay productive.</w:t>
+        <w:t>To do so, we provide a generator ecosystem. A generator is basically a plugin that can be run with the `yo` command to scaffold complete projects or useful parts.</w:t>
       </w:r>
     </w:p>
     <w:p>
@@ -2443,19 +1982,20 @@
           <w:sz w:val="27"/>
           <w:szCs w:val="27"/>
         </w:rPr>
-        <w:t>To do so, we provide a generator ecosystem. A generator is basically a plugin that can be run with the `</w:t>
-      </w:r>
-      <w:proofErr w:type="spellStart"/>
-      <w:r>
+        <w:t>Through our official Generators, we promote the "Yeoman workflow". This workflow is a robust and opinionated client-side stack, comprising tools and frameworks that can help developers quickly build beautiful web applications. We take care of providing everything needed to get started without any of the normal headaches associated with a manual setup.</w:t>
+      </w:r>
+    </w:p>
+    <w:p>
+      <w:pPr>
+        <w:pStyle w:val="NormalWeb"/>
+        <w:spacing w:before="240" w:beforeAutospacing="0" w:after="312" w:afterAutospacing="0" w:line="422" w:lineRule="atLeast"/>
         <w:rPr>
           <w:rFonts w:ascii="Helvetica" w:hAnsi="Helvetica"/>
           <w:color w:val="222222"/>
           <w:sz w:val="27"/>
           <w:szCs w:val="27"/>
         </w:rPr>
-        <w:t>yo</w:t>
-      </w:r>
-      <w:proofErr w:type="spellEnd"/>
+      </w:pPr>
       <w:r>
         <w:rPr>
           <w:rFonts w:ascii="Helvetica" w:hAnsi="Helvetica"/>
@@ -2463,7 +2003,7 @@
           <w:sz w:val="27"/>
           <w:szCs w:val="27"/>
         </w:rPr>
-        <w:t>` command to scaffold complete projects or useful parts.</w:t>
+        <w:t>With a modular architecture that can scale out of the box, we leverage the success and lessons learned from several open-source communities to ensure the stack developers use is as intelligent as possible.</w:t>
       </w:r>
     </w:p>
     <w:p>
@@ -2484,89 +2024,7 @@
           <w:sz w:val="27"/>
           <w:szCs w:val="27"/>
         </w:rPr>
-        <w:t>Through our official Generators, we promote the "Yeoman workflow". This workflow is a robust and opinionated client-side stack, comprising tools and frameworks that can help developers quickly build beautiful web applications. We take care of providing everything needed to get started without any of the normal headaches associated with a manual setup.</w:t>
-      </w:r>
-    </w:p>
-    <w:p>
-      <w:pPr>
-        <w:pStyle w:val="NormalWeb"/>
-        <w:spacing w:before="240" w:beforeAutospacing="0" w:after="312" w:afterAutospacing="0" w:line="422" w:lineRule="atLeast"/>
-        <w:rPr>
-          <w:rFonts w:ascii="Helvetica" w:hAnsi="Helvetica"/>
-          <w:color w:val="222222"/>
-          <w:sz w:val="27"/>
-          <w:szCs w:val="27"/>
-        </w:rPr>
-      </w:pPr>
-      <w:r>
-        <w:rPr>
-          <w:rFonts w:ascii="Helvetica" w:hAnsi="Helvetica"/>
-          <w:color w:val="222222"/>
-          <w:sz w:val="27"/>
-          <w:szCs w:val="27"/>
-        </w:rPr>
-        <w:t>With a modular architecture that can scale out of the box, we leverage the success and lessons learned from several open-source communities to ensure the stack developers use is as intelligent as possible.</w:t>
-      </w:r>
-    </w:p>
-    <w:p>
-      <w:pPr>
-        <w:pStyle w:val="NormalWeb"/>
-        <w:spacing w:before="240" w:beforeAutospacing="0" w:after="312" w:afterAutospacing="0" w:line="422" w:lineRule="atLeast"/>
-        <w:rPr>
-          <w:rFonts w:ascii="Helvetica" w:hAnsi="Helvetica"/>
-          <w:color w:val="222222"/>
-          <w:sz w:val="27"/>
-          <w:szCs w:val="27"/>
-        </w:rPr>
-      </w:pPr>
-      <w:r>
-        <w:rPr>
-          <w:rFonts w:ascii="Helvetica" w:hAnsi="Helvetica"/>
-          <w:color w:val="222222"/>
-          <w:sz w:val="27"/>
-          <w:szCs w:val="27"/>
-        </w:rPr>
-        <w:t xml:space="preserve">As firm believers in good documentation and well thought out build processes, Yeoman includes support for </w:t>
-      </w:r>
-      <w:proofErr w:type="spellStart"/>
-      <w:r>
-        <w:rPr>
-          <w:rFonts w:ascii="Helvetica" w:hAnsi="Helvetica"/>
-          <w:color w:val="222222"/>
-          <w:sz w:val="27"/>
-          <w:szCs w:val="27"/>
-        </w:rPr>
-        <w:t>linting</w:t>
-      </w:r>
-      <w:proofErr w:type="spellEnd"/>
-      <w:r>
-        <w:rPr>
-          <w:rFonts w:ascii="Helvetica" w:hAnsi="Helvetica"/>
-          <w:color w:val="222222"/>
-          <w:sz w:val="27"/>
-          <w:szCs w:val="27"/>
-        </w:rPr>
-        <w:t xml:space="preserve">, testing, </w:t>
-      </w:r>
-      <w:proofErr w:type="spellStart"/>
-      <w:r>
-        <w:rPr>
-          <w:rFonts w:ascii="Helvetica" w:hAnsi="Helvetica"/>
-          <w:color w:val="222222"/>
-          <w:sz w:val="27"/>
-          <w:szCs w:val="27"/>
-        </w:rPr>
-        <w:t>minification</w:t>
-      </w:r>
-      <w:proofErr w:type="spellEnd"/>
-      <w:r>
-        <w:rPr>
-          <w:rFonts w:ascii="Helvetica" w:hAnsi="Helvetica"/>
-          <w:color w:val="222222"/>
-          <w:sz w:val="27"/>
-          <w:szCs w:val="27"/>
-        </w:rPr>
-        <w:t xml:space="preserve"> and much more, so developers can focus on solutions rather than worrying about the little things.</w:t>
+        <w:t>As firm believers in good documentation and well thought out build processes, Yeoman includes support for linting, testing, minification and much more, so developers can focus on solutions rather than worrying about the little things.</w:t>
       </w:r>
     </w:p>
     <w:p>
@@ -2597,67 +2055,7 @@
           <w:sz w:val="27"/>
           <w:szCs w:val="27"/>
         </w:rPr>
-        <w:t>The Yeoman workflow is comprised of three types of tools for improving your productivity and satisfaction when building a web app: the scaffolding tool (</w:t>
-      </w:r>
-      <w:proofErr w:type="spellStart"/>
-      <w:r>
-        <w:rPr>
-          <w:rFonts w:ascii="Helvetica" w:eastAsia="Times New Roman" w:hAnsi="Helvetica" w:cs="Times New Roman"/>
-          <w:color w:val="222222"/>
-          <w:sz w:val="27"/>
-          <w:szCs w:val="27"/>
-        </w:rPr>
-        <w:t>yo</w:t>
-      </w:r>
-      <w:proofErr w:type="spellEnd"/>
-      <w:r>
-        <w:rPr>
-          <w:rFonts w:ascii="Helvetica" w:eastAsia="Times New Roman" w:hAnsi="Helvetica" w:cs="Times New Roman"/>
-          <w:color w:val="222222"/>
-          <w:sz w:val="27"/>
-          <w:szCs w:val="27"/>
-        </w:rPr>
-        <w:t xml:space="preserve">), the build tool (Grunt, Gulp, </w:t>
-      </w:r>
-      <w:proofErr w:type="spellStart"/>
-      <w:r>
-        <w:rPr>
-          <w:rFonts w:ascii="Helvetica" w:eastAsia="Times New Roman" w:hAnsi="Helvetica" w:cs="Times New Roman"/>
-          <w:color w:val="222222"/>
-          <w:sz w:val="27"/>
-          <w:szCs w:val="27"/>
-        </w:rPr>
-        <w:t>etc</w:t>
-      </w:r>
-      <w:proofErr w:type="spellEnd"/>
-      <w:r>
-        <w:rPr>
-          <w:rFonts w:ascii="Helvetica" w:eastAsia="Times New Roman" w:hAnsi="Helvetica" w:cs="Times New Roman"/>
-          <w:color w:val="222222"/>
-          <w:sz w:val="27"/>
-          <w:szCs w:val="27"/>
-        </w:rPr>
-        <w:t xml:space="preserve">) and the package manager (like Bower and </w:t>
-      </w:r>
-      <w:proofErr w:type="spellStart"/>
-      <w:r>
-        <w:rPr>
-          <w:rFonts w:ascii="Helvetica" w:eastAsia="Times New Roman" w:hAnsi="Helvetica" w:cs="Times New Roman"/>
-          <w:color w:val="222222"/>
-          <w:sz w:val="27"/>
-          <w:szCs w:val="27"/>
-        </w:rPr>
-        <w:t>npm</w:t>
-      </w:r>
-      <w:proofErr w:type="spellEnd"/>
-      <w:r>
-        <w:rPr>
-          <w:rFonts w:ascii="Helvetica" w:eastAsia="Times New Roman" w:hAnsi="Helvetica" w:cs="Times New Roman"/>
-          <w:color w:val="222222"/>
-          <w:sz w:val="27"/>
-          <w:szCs w:val="27"/>
-        </w:rPr>
-        <w:t>).</w:t>
+        <w:t>The Yeoman workflow is comprised of three types of tools for improving your productivity and satisfaction when building a web app: the scaffolding tool (yo), the build tool (Grunt, Gulp, etc) and the package manager (like Bower and npm).</w:t>
       </w:r>
     </w:p>
     <w:p>
@@ -2708,27 +2106,7 @@
           <w:sz w:val="24"/>
           <w:szCs w:val="24"/>
         </w:rPr>
-        <w:t xml:space="preserve">Data in </w:t>
-      </w:r>
-      <w:proofErr w:type="spellStart"/>
-      <w:r>
-        <w:rPr>
-          <w:rFonts w:ascii="PT Sans" w:hAnsi="PT Sans"/>
-          <w:color w:val="494747"/>
-          <w:sz w:val="24"/>
-          <w:szCs w:val="24"/>
-        </w:rPr>
-        <w:t>MongoDB</w:t>
-      </w:r>
-      <w:proofErr w:type="spellEnd"/>
-      <w:r>
-        <w:rPr>
-          <w:rFonts w:ascii="PT Sans" w:hAnsi="PT Sans"/>
-          <w:color w:val="494747"/>
-          <w:sz w:val="24"/>
-          <w:szCs w:val="24"/>
-        </w:rPr>
-        <w:t xml:space="preserve"> has a</w:t>
+        <w:t>Data in MongoDB has a</w:t>
       </w:r>
       <w:r>
         <w:rPr>
@@ -3007,7 +2385,6 @@
         <w:t> </w:t>
       </w:r>
       <w:hyperlink r:id="rId6" w:history="1">
-        <w:proofErr w:type="spellStart"/>
         <w:r>
           <w:rPr>
             <w:rStyle w:val="Hyperlink"/>
@@ -3016,18 +2393,7 @@
             <w:sz w:val="24"/>
             <w:szCs w:val="24"/>
           </w:rPr>
-          <w:t>MongoDB</w:t>
-        </w:r>
-        <w:proofErr w:type="spellEnd"/>
-        <w:r>
-          <w:rPr>
-            <w:rStyle w:val="Hyperlink"/>
-            <w:rFonts w:ascii="PT Sans" w:hAnsi="PT Sans"/>
-            <w:color w:val="006CBC"/>
-            <w:sz w:val="24"/>
-            <w:szCs w:val="24"/>
-          </w:rPr>
-          <w:t xml:space="preserve"> Use Case Studies</w:t>
+          <w:t>MongoDB Use Case Studies</w:t>
         </w:r>
       </w:hyperlink>
       <w:r>
@@ -3047,27 +2413,7 @@
           <w:sz w:val="24"/>
           <w:szCs w:val="24"/>
         </w:rPr>
-        <w:t xml:space="preserve">provide overviews of application design and include example data models with </w:t>
-      </w:r>
-      <w:proofErr w:type="spellStart"/>
-      <w:r>
-        <w:rPr>
-          <w:rFonts w:ascii="PT Sans" w:hAnsi="PT Sans"/>
-          <w:color w:val="494747"/>
-          <w:sz w:val="24"/>
-          <w:szCs w:val="24"/>
-        </w:rPr>
-        <w:t>MongoDB</w:t>
-      </w:r>
-      <w:proofErr w:type="spellEnd"/>
-      <w:r>
-        <w:rPr>
-          <w:rFonts w:ascii="PT Sans" w:hAnsi="PT Sans"/>
-          <w:color w:val="494747"/>
-          <w:sz w:val="24"/>
-          <w:szCs w:val="24"/>
-        </w:rPr>
-        <w:t>.</w:t>
+        <w:t>provide overviews of application design and include example data models with MongoDB.</w:t>
       </w:r>
     </w:p>
     <w:p>
@@ -3088,23 +2434,7 @@
         <w:annotationRef/>
       </w:r>
       <w:r>
-        <w:t xml:space="preserve">Once Node.js is installed, you will now have access the </w:t>
-      </w:r>
-      <w:proofErr w:type="spellStart"/>
-      <w:r>
-        <w:t>npm</w:t>
-      </w:r>
-      <w:proofErr w:type="spellEnd"/>
-      <w:r>
-        <w:t xml:space="preserve"> (node package manager). This command line tool allows for quick installation </w:t>
-      </w:r>
-      <w:proofErr w:type="gramStart"/>
-      <w:r>
-        <w:t>of  important</w:t>
-      </w:r>
-      <w:proofErr w:type="gramEnd"/>
-      <w:r>
-        <w:t xml:space="preserve"> modules the mean stack application will need to run. </w:t>
+        <w:t xml:space="preserve">Once Node.js is installed, you will now have access the npm (node package manager). This command line tool allows for quick installation of  important modules the mean stack application will need to run. </w:t>
       </w:r>
     </w:p>
   </w:comment>
@@ -3120,15 +2450,7 @@
         <w:annotationRef/>
       </w:r>
       <w:r>
-        <w:t xml:space="preserve">We must install </w:t>
-      </w:r>
-      <w:proofErr w:type="spellStart"/>
-      <w:r>
-        <w:t>mongoDB</w:t>
-      </w:r>
-      <w:proofErr w:type="spellEnd"/>
-      <w:r>
-        <w:t>. Its default port runs on 27018.</w:t>
+        <w:t>We must install mongoDB. Its default port runs on 27018.</w:t>
       </w:r>
     </w:p>
   </w:comment>
@@ -3252,49 +2574,20 @@
           <w:bCs/>
           <w:shd w:val="clear" w:color="auto" w:fill="FFFFFF"/>
         </w:rPr>
-        <w:t xml:space="preserve">Install </w:t>
-      </w:r>
-      <w:proofErr w:type="spellStart"/>
+        <w:t>Install Yo globally:</w:t>
+      </w:r>
       <w:r>
         <w:rPr>
           <w:rFonts w:ascii="Helvetica" w:eastAsia="Times New Roman" w:hAnsi="Helvetica" w:cs="Times New Roman"/>
-          <w:b/>
-          <w:bCs/>
-          <w:shd w:val="clear" w:color="auto" w:fill="FFFFFF"/>
-        </w:rPr>
-        <w:t>Yo</w:t>
-      </w:r>
-      <w:proofErr w:type="spellEnd"/>
-      <w:r>
-        <w:rPr>
-          <w:rFonts w:ascii="Helvetica" w:eastAsia="Times New Roman" w:hAnsi="Helvetica" w:cs="Times New Roman"/>
-          <w:b/>
-          <w:bCs/>
-          <w:shd w:val="clear" w:color="auto" w:fill="FFFFFF"/>
-        </w:rPr>
-        <w:t xml:space="preserve"> globally:</w:t>
-      </w:r>
-      <w:r>
-        <w:rPr>
-          <w:rFonts w:ascii="Helvetica" w:eastAsia="Times New Roman" w:hAnsi="Helvetica" w:cs="Times New Roman"/>
         </w:rPr>
         <w:br/>
       </w:r>
-      <w:proofErr w:type="spellStart"/>
       <w:r>
         <w:rPr>
           <w:rFonts w:ascii="Helvetica" w:eastAsia="Times New Roman" w:hAnsi="Helvetica" w:cs="Times New Roman"/>
           <w:shd w:val="clear" w:color="auto" w:fill="FFFFFF"/>
         </w:rPr>
-        <w:t>Yo</w:t>
-      </w:r>
-      <w:proofErr w:type="spellEnd"/>
-      <w:r>
-        <w:rPr>
-          <w:rFonts w:ascii="Helvetica" w:eastAsia="Times New Roman" w:hAnsi="Helvetica" w:cs="Times New Roman"/>
-          <w:shd w:val="clear" w:color="auto" w:fill="FFFFFF"/>
-        </w:rPr>
-        <w:t xml:space="preserve"> is a scaffolding tool. It can be used to create and set-up your app by asking you questions, taking your input and pre-filling parts of your app based on your preferences. It can also help you to quickly create and extend parts of your app.</w:t>
+        <w:t>Yo is a scaffolding tool. It can be used to create and set-up your app by asking you questions, taking your input and pre-filling parts of your app based on your preferences. It can also help you to quickly create and extend parts of your app.</w:t>
       </w:r>
     </w:p>
     <w:p>
@@ -3331,15 +2624,7 @@
         <w:annotationRef/>
       </w:r>
       <w:r>
-        <w:t>Looks like all this does is take the existing stlyes.css file and turns it into a “less” version, or a minified version for (</w:t>
-      </w:r>
-      <w:proofErr w:type="spellStart"/>
-      <w:r>
-        <w:t>im</w:t>
-      </w:r>
-      <w:proofErr w:type="spellEnd"/>
-      <w:r>
-        <w:t xml:space="preserve"> guessing) faster page load. </w:t>
+        <w:t xml:space="preserve">Looks like all this does is take the existing stlyes.css file and turns it into a “less” version, or a minified version for (im guessing) faster page load. </w:t>
       </w:r>
     </w:p>
   </w:comment>

</xml_diff>

<commit_message>
Any admin is able to update and delete items
</commit_message>
<xml_diff>
--- a/MEAN_Stack_Notes.docx
+++ b/MEAN_Stack_Notes.docx
@@ -1514,7 +1514,27 @@
     <w:p/>
     <w:p>
       <w:r>
-        <w:t xml:space="preserve">The next CRUD module that I added was the events modle. This will basically allow a client to create, read, update, and delete a upcoming events item. For example in this application it is necessary for the client to be able to add the new and upcoming events for their resturant. </w:t>
+        <w:t xml:space="preserve">The next CRUD module that I added was the events </w:t>
+      </w:r>
+      <w:r>
+        <w:t>model</w:t>
+      </w:r>
+      <w:r>
+        <w:t>. This will basically allow a client to create, read, update, and delete a</w:t>
+      </w:r>
+      <w:r>
+        <w:t>n</w:t>
+      </w:r>
+      <w:r>
+        <w:t xml:space="preserve"> upcoming events item. For example in this application it is necessary for the client to be able to add the new and upcoming events for their </w:t>
+      </w:r>
+      <w:r>
+        <w:t>restaurant like bands and other shows happening</w:t>
+      </w:r>
+      <w:bookmarkStart w:id="11" w:name="_GoBack"/>
+      <w:bookmarkEnd w:id="11"/>
+      <w:r>
+        <w:t xml:space="preserve">. </w:t>
       </w:r>
     </w:p>
     <w:p/>
@@ -1539,7 +1559,19 @@
         <w:rPr>
           <w:highlight w:val="yellow"/>
         </w:rPr>
-        <w:t>module events</w:t>
+        <w:t xml:space="preserve">module </w:t>
+      </w:r>
+      <w:r>
+        <w:rPr>
+          <w:highlight w:val="yellow"/>
+        </w:rPr>
+        <w:t>upcoming-</w:t>
+      </w:r>
+      <w:r>
+        <w:rPr>
+          <w:highlight w:val="yellow"/>
+        </w:rPr>
+        <w:t>events</w:t>
       </w:r>
     </w:p>
     <w:p/>
@@ -1584,35 +1616,12 @@
     </w:p>
     <w:p>
       <w:r>
-        <w:t>end</w:t>
-      </w:r>
-      <w:r>
-        <w:t xml:space="preserve">Time – the time the event will </w:t>
-      </w:r>
-      <w:r>
-        <w:t>end</w:t>
-      </w:r>
-      <w:r>
-        <w:t xml:space="preserve"> </w:t>
-      </w:r>
-      <w:r>
-        <w:t>[String]</w:t>
-      </w:r>
-    </w:p>
-    <w:p>
-      <w:r>
-        <w:t>Details – details about the event</w:t>
-      </w:r>
-      <w:bookmarkStart w:id="11" w:name="_GoBack"/>
-      <w:bookmarkEnd w:id="11"/>
-      <w:r>
-        <w:t xml:space="preserve">(e.g. </w:t>
-      </w:r>
-      <w:r>
-        <w:t>Come listen to</w:t>
-      </w:r>
-      <w:r>
-        <w:t xml:space="preserve"> … ) [String]</w:t>
+        <w:t>endTime – the time the event will end [String]</w:t>
+      </w:r>
+    </w:p>
+    <w:p>
+      <w:r>
+        <w:t>Details – details about the event(e.g. Come listen to … ) [String]</w:t>
       </w:r>
     </w:p>
     <w:p>
@@ -1626,7 +1635,6 @@
         <w:t>) [Number]</w:t>
       </w:r>
     </w:p>
-    <w:p/>
     <w:p>
       <w:r>
         <w:t>Created – the date the menu item was created (Date) [Date]</w:t>
@@ -1637,106 +1645,6 @@
         <w:t>User – the user who added the menu item [ObjectId]</w:t>
       </w:r>
     </w:p>
-    <w:p/>
-    <w:p>
-      <w:pPr>
-        <w:rPr>
-          <w:u w:val="single"/>
-        </w:rPr>
-      </w:pPr>
-    </w:p>
-    <w:p>
-      <w:pPr>
-        <w:rPr>
-          <w:u w:val="single"/>
-        </w:rPr>
-      </w:pPr>
-      <w:r>
-        <w:rPr>
-          <w:u w:val="single"/>
-        </w:rPr>
-        <w:t>View</w:t>
-      </w:r>
-    </w:p>
-    <w:p>
-      <w:r>
-        <w:t xml:space="preserve">The views for the crud model are added to the directory public/modules/&lt;module name&gt;/views. The files below will be created and added into the views folder to make a working crud module. </w:t>
-      </w:r>
-    </w:p>
-    <w:p>
-      <w:pPr>
-        <w:ind w:firstLine="720"/>
-      </w:pPr>
-      <w:r>
-        <w:t>• create-&lt;module name&gt;.client.view.html</w:t>
-      </w:r>
-    </w:p>
-    <w:p>
-      <w:pPr>
-        <w:ind w:firstLine="720"/>
-      </w:pPr>
-      <w:r>
-        <w:t>• edit-&lt;module name&gt;.client.view.html</w:t>
-      </w:r>
-    </w:p>
-    <w:p>
-      <w:pPr>
-        <w:ind w:firstLine="720"/>
-      </w:pPr>
-      <w:r>
-        <w:t>• list-&lt;module name&gt;.client.view.html</w:t>
-      </w:r>
-    </w:p>
-    <w:p>
-      <w:pPr>
-        <w:ind w:firstLine="720"/>
-      </w:pPr>
-      <w:r>
-        <w:t>• view-&lt;module name&gt;.client.view.html</w:t>
-      </w:r>
-    </w:p>
-    <w:p>
-      <w:pPr>
-        <w:ind w:firstLine="720"/>
-      </w:pPr>
-    </w:p>
-    <w:p>
-      <w:pPr>
-        <w:rPr>
-          <w:u w:val="single"/>
-        </w:rPr>
-      </w:pPr>
-      <w:r>
-        <w:rPr>
-          <w:u w:val="single"/>
-        </w:rPr>
-        <w:t>Controllers</w:t>
-      </w:r>
-    </w:p>
-    <w:p>
-      <w:r>
-        <w:t>The controllers for the crud model added to the directory public/modules/&lt;module name&gt;/controllers. The file below will be created and added to the controllers folder.</w:t>
-      </w:r>
-    </w:p>
-    <w:p>
-      <w:pPr>
-        <w:pStyle w:val="ListParagraph"/>
-        <w:numPr>
-          <w:ilvl w:val="0"/>
-          <w:numId w:val="10"/>
-        </w:numPr>
-      </w:pPr>
-      <w:r>
-        <w:t>&lt;module name&gt;</w:t>
-      </w:r>
-      <w:r>
-        <w:t>.client.controller</w:t>
-      </w:r>
-      <w:r>
-        <w:t>.js</w:t>
-      </w:r>
-    </w:p>
-    <w:p/>
     <w:p/>
     <w:p/>
     <w:p/>

</xml_diff>

<commit_message>
Validation changes, button are disabled if form.$invalid
</commit_message>
<xml_diff>
--- a/MEAN_Stack_Notes.docx
+++ b/MEAN_Stack_Notes.docx
@@ -1376,6 +1376,8 @@
           <w:u w:val="single"/>
         </w:rPr>
       </w:pPr>
+      <w:bookmarkStart w:id="11" w:name="_GoBack"/>
+      <w:bookmarkEnd w:id="11"/>
     </w:p>
     <w:p>
       <w:pPr>
@@ -1531,8 +1533,6 @@
       <w:r>
         <w:t>restaurant like bands and other shows happening</w:t>
       </w:r>
-      <w:bookmarkStart w:id="11" w:name="_GoBack"/>
-      <w:bookmarkEnd w:id="11"/>
       <w:r>
         <w:t xml:space="preserve">. </w:t>
       </w:r>

</xml_diff>

<commit_message>
ngCart added. Shopping cart functionality working
</commit_message>
<xml_diff>
--- a/MEAN_Stack_Notes.docx
+++ b/MEAN_Stack_Notes.docx
@@ -34,11 +34,19 @@
     </w:p>
     <w:p>
       <w:hyperlink r:id="rId6" w:history="1">
+        <w:proofErr w:type="spellStart"/>
         <w:r>
           <w:rPr>
             <w:rStyle w:val="Hyperlink"/>
           </w:rPr>
-          <w:t>Github repository</w:t>
+          <w:t>Github</w:t>
+        </w:r>
+        <w:proofErr w:type="spellEnd"/>
+        <w:r>
+          <w:rPr>
+            <w:rStyle w:val="Hyperlink"/>
+          </w:rPr>
+          <w:t xml:space="preserve"> repository</w:t>
         </w:r>
       </w:hyperlink>
     </w:p>
@@ -156,7 +164,15 @@
         </w:r>
       </w:hyperlink>
       <w:r>
-        <w:t xml:space="preserve"> to yo generators even though I’m not sure why or when I would want to use them. </w:t>
+        <w:t xml:space="preserve"> to </w:t>
+      </w:r>
+      <w:proofErr w:type="spellStart"/>
+      <w:r>
+        <w:t>yo</w:t>
+      </w:r>
+      <w:proofErr w:type="spellEnd"/>
+      <w:r>
+        <w:t xml:space="preserve"> generators even though I’m not sure why or when I would want to use them. </w:t>
       </w:r>
     </w:p>
     <w:p>
@@ -193,8 +209,21 @@
           <w:numId w:val="3"/>
         </w:numPr>
       </w:pPr>
-      <w:r>
-        <w:t xml:space="preserve">Yo scaffolds out a new application, writing your Grunt configuration and pulling in relevant Grunt tasks and Bower dependencies that you might need for you build. </w:t>
+      <w:proofErr w:type="spellStart"/>
+      <w:r>
+        <w:t>Yo</w:t>
+      </w:r>
+      <w:proofErr w:type="spellEnd"/>
+      <w:r>
+        <w:t xml:space="preserve"> scaffolds out a new application, writing your Grunt configuration and pulling in relevant Grunt tasks and Bower dependencies that you </w:t>
+      </w:r>
+      <w:proofErr w:type="gramStart"/>
+      <w:r>
+        <w:t>might need</w:t>
+      </w:r>
+      <w:proofErr w:type="gramEnd"/>
+      <w:r>
+        <w:t xml:space="preserve"> for you build. </w:t>
       </w:r>
     </w:p>
     <w:p>
@@ -297,12 +326,14 @@
         <w:t xml:space="preserve"> and </w:t>
       </w:r>
       <w:hyperlink r:id="rId16" w:history="1">
+        <w:proofErr w:type="spellStart"/>
         <w:r>
           <w:rPr>
             <w:rStyle w:val="Hyperlink"/>
           </w:rPr>
           <w:t>npm</w:t>
         </w:r>
+        <w:proofErr w:type="spellEnd"/>
       </w:hyperlink>
       <w:r>
         <w:t xml:space="preserve"> are two popular options. </w:t>
@@ -343,12 +374,42 @@
       <w:r>
         <w:t xml:space="preserve">$ </w:t>
       </w:r>
+      <w:proofErr w:type="spellStart"/>
       <w:r>
         <w:rPr>
           <w:highlight w:val="yellow"/>
         </w:rPr>
-        <w:t>sudo npm install –g generator-meanjs</w:t>
-      </w:r>
+        <w:t>sudo</w:t>
+      </w:r>
+      <w:proofErr w:type="spellEnd"/>
+      <w:r>
+        <w:rPr>
+          <w:highlight w:val="yellow"/>
+        </w:rPr>
+        <w:t xml:space="preserve"> </w:t>
+      </w:r>
+      <w:proofErr w:type="spellStart"/>
+      <w:r>
+        <w:rPr>
+          <w:highlight w:val="yellow"/>
+        </w:rPr>
+        <w:t>npm</w:t>
+      </w:r>
+      <w:proofErr w:type="spellEnd"/>
+      <w:r>
+        <w:rPr>
+          <w:highlight w:val="yellow"/>
+        </w:rPr>
+        <w:t xml:space="preserve"> install –g generator-</w:t>
+      </w:r>
+      <w:proofErr w:type="spellStart"/>
+      <w:r>
+        <w:rPr>
+          <w:highlight w:val="yellow"/>
+        </w:rPr>
+        <w:t>meanjs</w:t>
+      </w:r>
+      <w:proofErr w:type="spellEnd"/>
     </w:p>
     <w:p>
       <w:pPr>
@@ -364,12 +425,28 @@
       <w:r>
         <w:t xml:space="preserve">$ </w:t>
       </w:r>
+      <w:proofErr w:type="spellStart"/>
       <w:r>
         <w:rPr>
           <w:highlight w:val="yellow"/>
         </w:rPr>
-        <w:t>yo meanjs</w:t>
-      </w:r>
+        <w:t>yo</w:t>
+      </w:r>
+      <w:proofErr w:type="spellEnd"/>
+      <w:r>
+        <w:rPr>
+          <w:highlight w:val="yellow"/>
+        </w:rPr>
+        <w:t xml:space="preserve"> </w:t>
+      </w:r>
+      <w:proofErr w:type="spellStart"/>
+      <w:r>
+        <w:rPr>
+          <w:highlight w:val="yellow"/>
+        </w:rPr>
+        <w:t>meanjs</w:t>
+      </w:r>
+      <w:proofErr w:type="spellEnd"/>
     </w:p>
     <w:p/>
     <w:p>
@@ -427,7 +504,15 @@
         </w:numPr>
       </w:pPr>
       <w:r>
-        <w:t xml:space="preserve">When grunt was ran it didn’t have the mongodb downloaded so I had to </w:t>
+        <w:t xml:space="preserve">When grunt was ran it didn’t have the </w:t>
+      </w:r>
+      <w:proofErr w:type="spellStart"/>
+      <w:r>
+        <w:t>mongodb</w:t>
+      </w:r>
+      <w:proofErr w:type="spellEnd"/>
+      <w:r>
+        <w:t xml:space="preserve"> downloaded so I had to </w:t>
       </w:r>
       <w:r>
         <w:t>download it and install it.</w:t>
@@ -436,10 +521,12 @@
     <w:p/>
     <w:p>
       <w:commentRangeStart w:id="4"/>
+      <w:proofErr w:type="spellStart"/>
       <w:r>
         <w:t>MongoDB</w:t>
       </w:r>
       <w:commentRangeEnd w:id="4"/>
+      <w:proofErr w:type="spellEnd"/>
       <w:r>
         <w:rPr>
           <w:rStyle w:val="CommentReference"/>
@@ -470,7 +557,15 @@
         </w:r>
       </w:hyperlink>
       <w:r>
-        <w:t xml:space="preserve"> to download and learn more about MongoDB. </w:t>
+        <w:t xml:space="preserve"> to download and learn more about </w:t>
+      </w:r>
+      <w:proofErr w:type="spellStart"/>
+      <w:r>
+        <w:t>MongoDB</w:t>
+      </w:r>
+      <w:proofErr w:type="spellEnd"/>
+      <w:r>
+        <w:t xml:space="preserve">. </w:t>
       </w:r>
     </w:p>
     <w:p/>
@@ -485,12 +580,14 @@
       <w:r>
         <w:t xml:space="preserve">After it was installed, use: $ </w:t>
       </w:r>
+      <w:proofErr w:type="spellStart"/>
       <w:r>
         <w:rPr>
           <w:highlight w:val="yellow"/>
         </w:rPr>
         <w:t>monod</w:t>
       </w:r>
+      <w:proofErr w:type="spellEnd"/>
       <w:r>
         <w:t xml:space="preserve"> </w:t>
       </w:r>
@@ -510,8 +607,13 @@
         <w:t>Thi</w:t>
       </w:r>
       <w:r>
-        <w:t>s will allow the user to interact with the db</w:t>
-      </w:r>
+        <w:t xml:space="preserve">s will allow the user to interact with the </w:t>
+      </w:r>
+      <w:proofErr w:type="spellStart"/>
+      <w:r>
+        <w:t>db</w:t>
+      </w:r>
+      <w:proofErr w:type="spellEnd"/>
       <w:r>
         <w:t xml:space="preserve">: $ </w:t>
       </w:r>
@@ -534,15 +636,25 @@
         <w:t xml:space="preserve">I later installed </w:t>
       </w:r>
       <w:hyperlink r:id="rId18" w:history="1">
+        <w:proofErr w:type="spellStart"/>
         <w:r>
           <w:rPr>
             <w:rStyle w:val="Hyperlink"/>
           </w:rPr>
           <w:t>MongoHub</w:t>
         </w:r>
+        <w:proofErr w:type="spellEnd"/>
       </w:hyperlink>
       <w:r>
-        <w:t xml:space="preserve"> as a GUI for the  local database</w:t>
+        <w:t xml:space="preserve"> as a GUI for </w:t>
+      </w:r>
+      <w:proofErr w:type="gramStart"/>
+      <w:r>
+        <w:t>the  local</w:t>
+      </w:r>
+      <w:proofErr w:type="gramEnd"/>
+      <w:r>
+        <w:t xml:space="preserve"> database</w:t>
       </w:r>
     </w:p>
     <w:p/>
@@ -567,8 +679,13 @@
         <w:t>http://</w:t>
       </w:r>
       <w:r>
-        <w:t>localhost:3000</w:t>
-      </w:r>
+        <w:t>localhost</w:t>
+      </w:r>
+      <w:proofErr w:type="gramStart"/>
+      <w:r>
+        <w:t>:3000</w:t>
+      </w:r>
+      <w:proofErr w:type="gramEnd"/>
     </w:p>
     <w:p/>
     <w:p>
@@ -606,28 +723,73 @@
     </w:p>
     <w:p>
       <w:r>
-        <w:t xml:space="preserve">To do this we can use the yo generator to generate some basic views, controllers, and models for the basic CRUD operations. </w:t>
+        <w:t xml:space="preserve">To do this we can use </w:t>
+      </w:r>
+      <w:proofErr w:type="gramStart"/>
+      <w:r>
+        <w:t xml:space="preserve">the </w:t>
+      </w:r>
+      <w:proofErr w:type="spellStart"/>
+      <w:r>
+        <w:t>yo</w:t>
+      </w:r>
+      <w:proofErr w:type="spellEnd"/>
+      <w:proofErr w:type="gramEnd"/>
+      <w:r>
+        <w:t xml:space="preserve"> generator to generate some basic views, controllers, and models for the basic CRUD operations. </w:t>
       </w:r>
     </w:p>
     <w:p/>
     <w:p>
       <w:r>
-        <w:t xml:space="preserve">Use:$ </w:t>
-      </w:r>
+        <w:t>Use</w:t>
+      </w:r>
+      <w:proofErr w:type="gramStart"/>
+      <w:r>
+        <w:t>:$</w:t>
+      </w:r>
+      <w:proofErr w:type="gramEnd"/>
+      <w:r>
+        <w:t xml:space="preserve"> </w:t>
+      </w:r>
+      <w:proofErr w:type="spellStart"/>
       <w:r>
         <w:rPr>
           <w:highlight w:val="yellow"/>
         </w:rPr>
-        <w:t>yo meanjs:crud-module &lt;module name&gt;</w:t>
+        <w:t>yo</w:t>
+      </w:r>
+      <w:proofErr w:type="spellEnd"/>
+      <w:r>
+        <w:rPr>
+          <w:highlight w:val="yellow"/>
+        </w:rPr>
+        <w:t xml:space="preserve"> </w:t>
+      </w:r>
+      <w:proofErr w:type="spellStart"/>
+      <w:r>
+        <w:rPr>
+          <w:highlight w:val="yellow"/>
+        </w:rPr>
+        <w:t>meanjs:crud-module</w:t>
+      </w:r>
+      <w:proofErr w:type="spellEnd"/>
+      <w:r>
+        <w:rPr>
+          <w:highlight w:val="yellow"/>
+        </w:rPr>
+        <w:t xml:space="preserve"> &lt;module name&gt;</w:t>
       </w:r>
     </w:p>
     <w:p>
       <w:r>
         <w:t xml:space="preserve">• </w:t>
       </w:r>
+      <w:proofErr w:type="gramStart"/>
       <w:r>
         <w:t>menuitems</w:t>
       </w:r>
+      <w:proofErr w:type="gramEnd"/>
     </w:p>
     <w:p/>
     <w:p>
@@ -647,7 +809,15 @@
     <w:p>
       <w:r>
         <w:tab/>
-        <w:t>• create-&lt;module name&gt;.client.view.html</w:t>
+        <w:t xml:space="preserve">• </w:t>
+      </w:r>
+      <w:proofErr w:type="gramStart"/>
+      <w:r>
+        <w:t>create</w:t>
+      </w:r>
+      <w:proofErr w:type="gramEnd"/>
+      <w:r>
+        <w:t>-&lt;module name&gt;.client.view.html</w:t>
       </w:r>
     </w:p>
     <w:p>
@@ -655,7 +825,15 @@
         <w:ind w:firstLine="720"/>
       </w:pPr>
       <w:r>
-        <w:t>• edit-&lt;module name&gt;.client.view.html</w:t>
+        <w:t xml:space="preserve">• </w:t>
+      </w:r>
+      <w:proofErr w:type="gramStart"/>
+      <w:r>
+        <w:t>edit</w:t>
+      </w:r>
+      <w:proofErr w:type="gramEnd"/>
+      <w:r>
+        <w:t>-&lt;module name&gt;.client.view.html</w:t>
       </w:r>
     </w:p>
     <w:p>
@@ -663,7 +841,15 @@
         <w:ind w:firstLine="720"/>
       </w:pPr>
       <w:r>
-        <w:t>• list-&lt;module name&gt;.client.view.html</w:t>
+        <w:t xml:space="preserve">• </w:t>
+      </w:r>
+      <w:proofErr w:type="gramStart"/>
+      <w:r>
+        <w:t>list</w:t>
+      </w:r>
+      <w:proofErr w:type="gramEnd"/>
+      <w:r>
+        <w:t>-&lt;module name&gt;.client.view.html</w:t>
       </w:r>
     </w:p>
     <w:p>
@@ -671,7 +857,15 @@
         <w:ind w:firstLine="720"/>
       </w:pPr>
       <w:r>
-        <w:t>• view-&lt;module name&gt;.client.view.html</w:t>
+        <w:t xml:space="preserve">• </w:t>
+      </w:r>
+      <w:proofErr w:type="gramStart"/>
+      <w:r>
+        <w:t>view</w:t>
+      </w:r>
+      <w:proofErr w:type="gramEnd"/>
+      <w:r>
+        <w:t>-&lt;module name&gt;.client.view.html</w:t>
       </w:r>
     </w:p>
     <w:p>
@@ -707,35 +901,90 @@
         <w:t>Next</w:t>
       </w:r>
       <w:r>
-        <w:t xml:space="preserve"> we want to add an angular controller using the yo generator. </w:t>
-      </w:r>
-    </w:p>
-    <w:p>
-      <w:r>
-        <w:t xml:space="preserve">Use:$ </w:t>
-      </w:r>
+        <w:t xml:space="preserve"> we want to add an angular controller using </w:t>
+      </w:r>
+      <w:proofErr w:type="gramStart"/>
+      <w:r>
+        <w:t xml:space="preserve">the </w:t>
+      </w:r>
+      <w:proofErr w:type="spellStart"/>
+      <w:r>
+        <w:t>yo</w:t>
+      </w:r>
+      <w:proofErr w:type="spellEnd"/>
+      <w:proofErr w:type="gramEnd"/>
+      <w:r>
+        <w:t xml:space="preserve"> generator. </w:t>
+      </w:r>
+    </w:p>
+    <w:p>
+      <w:r>
+        <w:t>Use</w:t>
+      </w:r>
+      <w:proofErr w:type="gramStart"/>
+      <w:r>
+        <w:t>:$</w:t>
+      </w:r>
+      <w:proofErr w:type="gramEnd"/>
+      <w:r>
+        <w:t xml:space="preserve"> </w:t>
+      </w:r>
+      <w:proofErr w:type="spellStart"/>
       <w:r>
         <w:rPr>
           <w:highlight w:val="yellow"/>
         </w:rPr>
-        <w:t>yo meanjs:anular-controller &lt;controller name&gt;</w:t>
-      </w:r>
-      <w:r>
+        <w:t>yo</w:t>
+      </w:r>
+      <w:proofErr w:type="spellEnd"/>
+      <w:r>
+        <w:rPr>
+          <w:highlight w:val="yellow"/>
+        </w:rPr>
         <w:t xml:space="preserve"> </w:t>
       </w:r>
+      <w:proofErr w:type="spellStart"/>
+      <w:r>
+        <w:rPr>
+          <w:highlight w:val="yellow"/>
+        </w:rPr>
+        <w:t>meanjs:anular-controller</w:t>
+      </w:r>
+      <w:proofErr w:type="spellEnd"/>
+      <w:r>
+        <w:rPr>
+          <w:highlight w:val="yellow"/>
+        </w:rPr>
+        <w:t xml:space="preserve"> &lt;controller name&gt;</w:t>
+      </w:r>
+      <w:r>
+        <w:t xml:space="preserve"> </w:t>
+      </w:r>
     </w:p>
     <w:p>
       <w:r>
         <w:t xml:space="preserve">• </w:t>
       </w:r>
+      <w:proofErr w:type="spellStart"/>
+      <w:proofErr w:type="gramStart"/>
       <w:r>
         <w:t>menuitem</w:t>
       </w:r>
+      <w:proofErr w:type="spellEnd"/>
+      <w:proofErr w:type="gramEnd"/>
     </w:p>
     <w:p/>
     <w:p>
       <w:r>
-        <w:t xml:space="preserve">It will ask “Which module does this controller belongs to?” </w:t>
+        <w:t xml:space="preserve">It will </w:t>
+      </w:r>
+      <w:proofErr w:type="gramStart"/>
+      <w:r>
+        <w:t>ask</w:t>
+      </w:r>
+      <w:proofErr w:type="gramEnd"/>
+      <w:r>
+        <w:t xml:space="preserve"> “Which module does this controller belongs to?” </w:t>
       </w:r>
     </w:p>
     <w:p>
@@ -745,7 +994,15 @@
     </w:p>
     <w:p>
       <w:r>
-        <w:t>• &lt;controller name&gt;.client.controller.js</w:t>
+        <w:t>• &lt;</w:t>
+      </w:r>
+      <w:proofErr w:type="gramStart"/>
+      <w:r>
+        <w:t>controller</w:t>
+      </w:r>
+      <w:proofErr w:type="gramEnd"/>
+      <w:r>
+        <w:t xml:space="preserve"> name&gt;.client.controller.js</w:t>
       </w:r>
     </w:p>
     <w:p>
@@ -755,49 +1012,140 @@
     </w:p>
     <w:p>
       <w:r>
-        <w:t xml:space="preserve">• &lt;controller name&gt;.client.controller.test.js </w:t>
+        <w:t>• &lt;</w:t>
+      </w:r>
+      <w:proofErr w:type="gramStart"/>
+      <w:r>
+        <w:t>controller</w:t>
+      </w:r>
+      <w:proofErr w:type="gramEnd"/>
+      <w:r>
+        <w:t xml:space="preserve"> name&gt;.client.controller.test.js </w:t>
       </w:r>
     </w:p>
     <w:p/>
     <w:p/>
     <w:p>
       <w:r>
-        <w:t xml:space="preserve">Next we want to add an angular view using the yo generator. </w:t>
-      </w:r>
-    </w:p>
-    <w:p>
-      <w:r>
-        <w:t xml:space="preserve">Use:$ </w:t>
-      </w:r>
+        <w:t xml:space="preserve">Next we want to add an angular view using </w:t>
+      </w:r>
+      <w:proofErr w:type="gramStart"/>
+      <w:r>
+        <w:t xml:space="preserve">the </w:t>
+      </w:r>
+      <w:proofErr w:type="spellStart"/>
+      <w:r>
+        <w:t>yo</w:t>
+      </w:r>
+      <w:proofErr w:type="spellEnd"/>
+      <w:proofErr w:type="gramEnd"/>
+      <w:r>
+        <w:t xml:space="preserve"> generator. </w:t>
+      </w:r>
+    </w:p>
+    <w:p>
+      <w:r>
+        <w:t>Use</w:t>
+      </w:r>
+      <w:proofErr w:type="gramStart"/>
+      <w:r>
+        <w:t>:$</w:t>
+      </w:r>
+      <w:proofErr w:type="gramEnd"/>
+      <w:r>
+        <w:t xml:space="preserve"> </w:t>
+      </w:r>
+      <w:proofErr w:type="spellStart"/>
       <w:r>
         <w:rPr>
           <w:highlight w:val="yellow"/>
         </w:rPr>
-        <w:t>yo meanjs:angular-view &lt;view name&gt;</w:t>
+        <w:t>yo</w:t>
+      </w:r>
+      <w:proofErr w:type="spellEnd"/>
+      <w:r>
+        <w:rPr>
+          <w:highlight w:val="yellow"/>
+        </w:rPr>
+        <w:t xml:space="preserve"> </w:t>
+      </w:r>
+      <w:proofErr w:type="spellStart"/>
+      <w:r>
+        <w:rPr>
+          <w:highlight w:val="yellow"/>
+        </w:rPr>
+        <w:t>meanjs:angular-view</w:t>
+      </w:r>
+      <w:proofErr w:type="spellEnd"/>
+      <w:r>
+        <w:rPr>
+          <w:highlight w:val="yellow"/>
+        </w:rPr>
+        <w:t xml:space="preserve"> &lt;view name&gt;</w:t>
       </w:r>
     </w:p>
     <w:p/>
     <w:p>
       <w:r>
-        <w:t>It will ask “Which module does this view belong to?”</w:t>
-      </w:r>
-    </w:p>
-    <w:p>
-      <w:r>
-        <w:t>It will ask “What is the name for the controller this view will use?”</w:t>
-      </w:r>
-    </w:p>
-    <w:p>
-      <w:r>
-        <w:t>It will ask “Would you like to add a route for this view?” (Y)</w:t>
-      </w:r>
-    </w:p>
-    <w:p>
-      <w:r>
-        <w:t>It will ask “What is your view route path?” &lt;controller name</w:t>
-      </w:r>
-      <w:r>
-        <w:t xml:space="preserve"> ? view name</w:t>
+        <w:t xml:space="preserve">It will </w:t>
+      </w:r>
+      <w:proofErr w:type="gramStart"/>
+      <w:r>
+        <w:t>ask</w:t>
+      </w:r>
+      <w:proofErr w:type="gramEnd"/>
+      <w:r>
+        <w:t xml:space="preserve"> “Which module does this view belong to?”</w:t>
+      </w:r>
+    </w:p>
+    <w:p>
+      <w:r>
+        <w:t xml:space="preserve">It will </w:t>
+      </w:r>
+      <w:proofErr w:type="gramStart"/>
+      <w:r>
+        <w:t>ask</w:t>
+      </w:r>
+      <w:proofErr w:type="gramEnd"/>
+      <w:r>
+        <w:t xml:space="preserve"> “What is the name for the controller this view will use?”</w:t>
+      </w:r>
+    </w:p>
+    <w:p>
+      <w:r>
+        <w:t xml:space="preserve">It will </w:t>
+      </w:r>
+      <w:proofErr w:type="gramStart"/>
+      <w:r>
+        <w:t>ask</w:t>
+      </w:r>
+      <w:proofErr w:type="gramEnd"/>
+      <w:r>
+        <w:t xml:space="preserve"> “Would you like to add a route for this view?” (Y)</w:t>
+      </w:r>
+    </w:p>
+    <w:p>
+      <w:r>
+        <w:t xml:space="preserve">It will ask “What is your view route path?” &lt;controller </w:t>
+      </w:r>
+      <w:proofErr w:type="gramStart"/>
+      <w:r>
+        <w:t>name</w:t>
+      </w:r>
+      <w:r>
+        <w:t xml:space="preserve"> ?</w:t>
+      </w:r>
+      <w:proofErr w:type="gramEnd"/>
+      <w:r>
+        <w:t xml:space="preserve"> </w:t>
+      </w:r>
+      <w:proofErr w:type="gramStart"/>
+      <w:r>
+        <w:t>view</w:t>
+      </w:r>
+      <w:proofErr w:type="gramEnd"/>
+      <w:r>
+        <w:t xml:space="preserve"> name</w:t>
       </w:r>
       <w:r>
         <w:t>&gt;</w:t>
@@ -806,19 +1154,59 @@
     <w:p/>
     <w:p>
       <w:r>
-        <w:t>After this is done, it creates the file &lt;view name&gt;.client.view.html in the public/modules/&lt;controller name&gt;/views</w:t>
+        <w:t>After this is done, it creates the file &lt;view name&gt;</w:t>
+      </w:r>
+      <w:proofErr w:type="gramStart"/>
+      <w:r>
+        <w:t>.client.view.html</w:t>
+      </w:r>
+      <w:proofErr w:type="gramEnd"/>
+      <w:r>
+        <w:t xml:space="preserve"> in the public/modules/&lt;controller name&gt;/views</w:t>
       </w:r>
     </w:p>
     <w:p/>
     <w:p>
       <w:r>
-        <w:t>• What my understanding is of Pa</w:t>
+        <w:t xml:space="preserve">• </w:t>
+      </w:r>
+      <w:proofErr w:type="gramStart"/>
+      <w:r>
+        <w:t>What</w:t>
+      </w:r>
+      <w:proofErr w:type="gramEnd"/>
+      <w:r>
+        <w:t xml:space="preserve"> my understanding is of Pa</w:t>
       </w:r>
       <w:r>
         <w:t>rt 3. We want to c</w:t>
       </w:r>
       <w:r>
-        <w:t>reate some controllers and views to do some fun stuff with. We can use to yo genterator to set them up for us instead of doing it all by hand. It creates files in the public/…../controllers and public/…../views</w:t>
+        <w:t xml:space="preserve">reate some controllers and views to do some fun stuff with. We can use to </w:t>
+      </w:r>
+      <w:proofErr w:type="spellStart"/>
+      <w:r>
+        <w:t>yo</w:t>
+      </w:r>
+      <w:proofErr w:type="spellEnd"/>
+      <w:r>
+        <w:t xml:space="preserve"> </w:t>
+      </w:r>
+      <w:proofErr w:type="spellStart"/>
+      <w:r>
+        <w:t>genterator</w:t>
+      </w:r>
+      <w:proofErr w:type="spellEnd"/>
+      <w:r>
+        <w:t xml:space="preserve"> to set them up for us instead of doing it all by hand. It creates files in the public</w:t>
+      </w:r>
+      <w:proofErr w:type="gramStart"/>
+      <w:r>
+        <w:t>/…../</w:t>
+      </w:r>
+      <w:proofErr w:type="gramEnd"/>
+      <w:r>
+        <w:t>controllers and public/…../views</w:t>
       </w:r>
     </w:p>
     <w:p/>
@@ -854,7 +1242,15 @@
     <w:p/>
     <w:p>
       <w:r>
-        <w:t xml:space="preserve">I initially wanted to build everything from scratch and learn each piece and why certain things were generated. I seemed to hit a brick wall and struggled to complete some of the applications basic requirements. This is when I decided to use the yeoman generator to generate a meanjs application. If you look at </w:t>
+        <w:t xml:space="preserve">I initially wanted to build everything from scratch and learn each piece and why certain things were generated. I seemed to hit a brick wall and struggled to complete some of the applications basic requirements. This is when I decided to use the yeoman generator to generate a </w:t>
+      </w:r>
+      <w:proofErr w:type="spellStart"/>
+      <w:r>
+        <w:t>meanjs</w:t>
+      </w:r>
+      <w:proofErr w:type="spellEnd"/>
+      <w:r>
+        <w:t xml:space="preserve"> application. If you look at </w:t>
       </w:r>
       <w:hyperlink w:anchor="_top" w:history="1">
         <w:r>
@@ -888,7 +1284,15 @@
         <w:t xml:space="preserve"> </w:t>
       </w:r>
       <w:r>
-        <w:t xml:space="preserve"> I realize this process is the best way to kick start my application and get the ball rolling. </w:t>
+        <w:t xml:space="preserve"> I realize this process is the best way to </w:t>
+      </w:r>
+      <w:proofErr w:type="gramStart"/>
+      <w:r>
+        <w:t>kick start</w:t>
+      </w:r>
+      <w:proofErr w:type="gramEnd"/>
+      <w:r>
+        <w:t xml:space="preserve"> my application and get the ball rolling. </w:t>
       </w:r>
     </w:p>
     <w:p/>
@@ -986,8 +1390,13 @@
         </w:rPr>
         <w:commentReference w:id="6"/>
       </w:r>
-      <w:r>
-        <w:t xml:space="preserve">mongoDB. Click and download </w:t>
+      <w:proofErr w:type="spellStart"/>
+      <w:r>
+        <w:t>mongoDB</w:t>
+      </w:r>
+      <w:proofErr w:type="spellEnd"/>
+      <w:r>
+        <w:t xml:space="preserve">. Click and download </w:t>
       </w:r>
       <w:hyperlink r:id="rId22" w:history="1">
         <w:r>
@@ -1012,11 +1421,19 @@
       <w:r>
         <w:t xml:space="preserve">Installing bower: $ </w:t>
       </w:r>
+      <w:proofErr w:type="spellStart"/>
       <w:r>
         <w:rPr>
           <w:highlight w:val="yellow"/>
         </w:rPr>
-        <w:t xml:space="preserve">npm install –g </w:t>
+        <w:t>npm</w:t>
+      </w:r>
+      <w:proofErr w:type="spellEnd"/>
+      <w:r>
+        <w:rPr>
+          <w:highlight w:val="yellow"/>
+        </w:rPr>
+        <w:t xml:space="preserve"> install –g </w:t>
       </w:r>
       <w:commentRangeStart w:id="7"/>
       <w:r>
@@ -1042,7 +1459,15 @@
         </w:numPr>
       </w:pPr>
       <w:r>
-        <w:t xml:space="preserve">Install grunt: $ npm install –g </w:t>
+        <w:t xml:space="preserve">Install grunt: $ </w:t>
+      </w:r>
+      <w:proofErr w:type="spellStart"/>
+      <w:r>
+        <w:t>npm</w:t>
+      </w:r>
+      <w:proofErr w:type="spellEnd"/>
+      <w:r>
+        <w:t xml:space="preserve"> install –g </w:t>
       </w:r>
       <w:commentRangeStart w:id="8"/>
       <w:r>
@@ -1065,13 +1490,31 @@
         </w:numPr>
       </w:pPr>
       <w:r>
-        <w:t xml:space="preserve">Install yo: $ npm install –g </w:t>
+        <w:t xml:space="preserve">Install </w:t>
+      </w:r>
+      <w:proofErr w:type="spellStart"/>
+      <w:r>
+        <w:t>yo</w:t>
+      </w:r>
+      <w:proofErr w:type="spellEnd"/>
+      <w:r>
+        <w:t xml:space="preserve">: $ </w:t>
+      </w:r>
+      <w:proofErr w:type="spellStart"/>
+      <w:r>
+        <w:t>npm</w:t>
+      </w:r>
+      <w:proofErr w:type="spellEnd"/>
+      <w:r>
+        <w:t xml:space="preserve"> install –g </w:t>
       </w:r>
       <w:commentRangeStart w:id="9"/>
+      <w:proofErr w:type="spellStart"/>
       <w:r>
         <w:t>yo</w:t>
       </w:r>
       <w:commentRangeEnd w:id="9"/>
+      <w:proofErr w:type="spellEnd"/>
       <w:r>
         <w:rPr>
           <w:rStyle w:val="CommentReference"/>
@@ -1088,13 +1531,29 @@
         </w:numPr>
       </w:pPr>
       <w:r>
-        <w:t xml:space="preserve">To install node_modules use: $ </w:t>
-      </w:r>
+        <w:t xml:space="preserve">To install </w:t>
+      </w:r>
+      <w:proofErr w:type="spellStart"/>
+      <w:r>
+        <w:t>node_modules</w:t>
+      </w:r>
+      <w:proofErr w:type="spellEnd"/>
+      <w:r>
+        <w:t xml:space="preserve"> use: $ </w:t>
+      </w:r>
+      <w:proofErr w:type="spellStart"/>
       <w:r>
         <w:rPr>
           <w:highlight w:val="yellow"/>
         </w:rPr>
-        <w:t>npm install</w:t>
+        <w:t>npm</w:t>
+      </w:r>
+      <w:proofErr w:type="spellEnd"/>
+      <w:r>
+        <w:rPr>
+          <w:highlight w:val="yellow"/>
+        </w:rPr>
+        <w:t xml:space="preserve"> install</w:t>
       </w:r>
     </w:p>
     <w:p>
@@ -1136,14 +1595,60 @@
         </w:numPr>
       </w:pPr>
       <w:r>
-        <w:t xml:space="preserve">Using npm install you want to install the meanjs generator globally use this command: $ </w:t>
-      </w:r>
+        <w:t xml:space="preserve">Using </w:t>
+      </w:r>
+      <w:proofErr w:type="spellStart"/>
+      <w:r>
+        <w:t>npm</w:t>
+      </w:r>
+      <w:proofErr w:type="spellEnd"/>
+      <w:r>
+        <w:t xml:space="preserve"> install you want to install the </w:t>
+      </w:r>
+      <w:proofErr w:type="spellStart"/>
+      <w:r>
+        <w:t>meanjs</w:t>
+      </w:r>
+      <w:proofErr w:type="spellEnd"/>
+      <w:r>
+        <w:t xml:space="preserve"> generator globally use this command: $ </w:t>
+      </w:r>
+      <w:proofErr w:type="spellStart"/>
       <w:r>
         <w:rPr>
           <w:highlight w:val="yellow"/>
         </w:rPr>
-        <w:t>sudo npm install –g generator-meanjs</w:t>
-      </w:r>
+        <w:t>sudo</w:t>
+      </w:r>
+      <w:proofErr w:type="spellEnd"/>
+      <w:r>
+        <w:rPr>
+          <w:highlight w:val="yellow"/>
+        </w:rPr>
+        <w:t xml:space="preserve"> </w:t>
+      </w:r>
+      <w:proofErr w:type="spellStart"/>
+      <w:r>
+        <w:rPr>
+          <w:highlight w:val="yellow"/>
+        </w:rPr>
+        <w:t>npm</w:t>
+      </w:r>
+      <w:proofErr w:type="spellEnd"/>
+      <w:r>
+        <w:rPr>
+          <w:highlight w:val="yellow"/>
+        </w:rPr>
+        <w:t xml:space="preserve"> install –g generator-</w:t>
+      </w:r>
+      <w:proofErr w:type="spellStart"/>
+      <w:r>
+        <w:rPr>
+          <w:highlight w:val="yellow"/>
+        </w:rPr>
+        <w:t>meanjs</w:t>
+      </w:r>
+      <w:proofErr w:type="spellEnd"/>
     </w:p>
     <w:p>
       <w:pPr>
@@ -1156,11 +1661,19 @@
       <w:r>
         <w:t xml:space="preserve">Next thing will be to create a directory for the project. Since I am on version 3 I will use: $ </w:t>
       </w:r>
+      <w:proofErr w:type="spellStart"/>
       <w:r>
         <w:rPr>
           <w:highlight w:val="yellow"/>
         </w:rPr>
-        <w:t>mkdir MeanMenu_v3 &amp;&amp; cd MeanMenu_v3</w:t>
+        <w:t>mkdir</w:t>
+      </w:r>
+      <w:proofErr w:type="spellEnd"/>
+      <w:r>
+        <w:rPr>
+          <w:highlight w:val="yellow"/>
+        </w:rPr>
+        <w:t xml:space="preserve"> MeanMenu_v3 &amp;&amp; cd MeanMenu_v3</w:t>
       </w:r>
     </w:p>
     <w:p>
@@ -1186,14 +1699,38 @@
         <w:commentReference w:id="10"/>
       </w:r>
       <w:r>
-        <w:t xml:space="preserve">an app.  We will use the yeoman generate is going to copy over the meanjs templates into our working directory. Use: $ </w:t>
-      </w:r>
+        <w:t xml:space="preserve">an app.  We will use the yeoman generate is going to copy over the </w:t>
+      </w:r>
+      <w:proofErr w:type="spellStart"/>
+      <w:r>
+        <w:t>meanjs</w:t>
+      </w:r>
+      <w:proofErr w:type="spellEnd"/>
+      <w:r>
+        <w:t xml:space="preserve"> templates into our working directory. Use: $ </w:t>
+      </w:r>
+      <w:proofErr w:type="spellStart"/>
       <w:r>
         <w:rPr>
           <w:highlight w:val="yellow"/>
         </w:rPr>
-        <w:t>yo meanjs</w:t>
-      </w:r>
+        <w:t>yo</w:t>
+      </w:r>
+      <w:proofErr w:type="spellEnd"/>
+      <w:r>
+        <w:rPr>
+          <w:highlight w:val="yellow"/>
+        </w:rPr>
+        <w:t xml:space="preserve"> </w:t>
+      </w:r>
+      <w:proofErr w:type="spellStart"/>
+      <w:r>
+        <w:rPr>
+          <w:highlight w:val="yellow"/>
+        </w:rPr>
+        <w:t>meanjs</w:t>
+      </w:r>
+      <w:proofErr w:type="spellEnd"/>
     </w:p>
     <w:p>
       <w:pPr>
@@ -1249,19 +1786,58 @@
     <w:p>
       <w:r>
         <w:tab/>
-        <w:t xml:space="preserve">public – this will host all of the angular specific code. All about what happen on the client, on the computer itself. Guts of the app. </w:t>
+      </w:r>
+      <w:proofErr w:type="gramStart"/>
+      <w:r>
+        <w:t>public</w:t>
+      </w:r>
+      <w:proofErr w:type="gramEnd"/>
+      <w:r>
+        <w:t xml:space="preserve"> – this will host all of the angular specific code. All about what happen on the client, on the computer itself. </w:t>
+      </w:r>
+      <w:proofErr w:type="gramStart"/>
+      <w:r>
+        <w:t>Guts of the app.</w:t>
+      </w:r>
+      <w:proofErr w:type="gramEnd"/>
+      <w:r>
+        <w:t xml:space="preserve"> </w:t>
       </w:r>
     </w:p>
     <w:p>
       <w:r>
         <w:tab/>
-        <w:t xml:space="preserve">config – connections to mongoDB, running any API. This will be the server side configuration. Connections strings. </w:t>
+      </w:r>
+      <w:proofErr w:type="spellStart"/>
+      <w:proofErr w:type="gramStart"/>
+      <w:r>
+        <w:t>config</w:t>
+      </w:r>
+      <w:proofErr w:type="spellEnd"/>
+      <w:proofErr w:type="gramEnd"/>
+      <w:r>
+        <w:t xml:space="preserve"> – connections to </w:t>
+      </w:r>
+      <w:proofErr w:type="spellStart"/>
+      <w:r>
+        <w:t>mongoDB</w:t>
+      </w:r>
+      <w:proofErr w:type="spellEnd"/>
+      <w:r>
+        <w:t xml:space="preserve">, running any API. This will be the server side configuration. Connections strings. </w:t>
       </w:r>
     </w:p>
     <w:p>
       <w:r>
         <w:tab/>
-        <w:t>app – server side related code, split into MVC model. Views will be 404, 500 error views. They live out</w:t>
+      </w:r>
+      <w:proofErr w:type="gramStart"/>
+      <w:r>
+        <w:t>app</w:t>
+      </w:r>
+      <w:proofErr w:type="gramEnd"/>
+      <w:r>
+        <w:t xml:space="preserve"> – server side related code, split into MVC model. Views will be 404, 500 error views. They live out</w:t>
       </w:r>
       <w:r>
         <w:t xml:space="preserve">side and surround/package your </w:t>
@@ -1297,11 +1873,35 @@
       <w:r>
         <w:t xml:space="preserve">$ </w:t>
       </w:r>
+      <w:proofErr w:type="spellStart"/>
+      <w:proofErr w:type="gramStart"/>
       <w:r>
         <w:rPr>
           <w:highlight w:val="yellow"/>
         </w:rPr>
-        <w:t>yo meanjs:crud-module menuitems</w:t>
+        <w:t>yo</w:t>
+      </w:r>
+      <w:proofErr w:type="spellEnd"/>
+      <w:proofErr w:type="gramEnd"/>
+      <w:r>
+        <w:rPr>
+          <w:highlight w:val="yellow"/>
+        </w:rPr>
+        <w:t xml:space="preserve"> </w:t>
+      </w:r>
+      <w:proofErr w:type="spellStart"/>
+      <w:r>
+        <w:rPr>
+          <w:highlight w:val="yellow"/>
+        </w:rPr>
+        <w:t>meanjs:crud-module</w:t>
+      </w:r>
+      <w:proofErr w:type="spellEnd"/>
+      <w:r>
+        <w:rPr>
+          <w:highlight w:val="yellow"/>
+        </w:rPr>
+        <w:t xml:space="preserve"> menuitems</w:t>
       </w:r>
     </w:p>
     <w:p/>
@@ -1320,8 +1920,13 @@
     </w:p>
     <w:p>
       <w:r>
-        <w:t>When a crud module is added it will store the schema information in the app/models/&lt;module name&gt;.server.model.js</w:t>
-      </w:r>
+        <w:t>When a crud module is added it will store the schema information in the app/models/&lt;module name&gt;</w:t>
+      </w:r>
+      <w:proofErr w:type="gramStart"/>
+      <w:r>
+        <w:t>.server.model.js</w:t>
+      </w:r>
+      <w:proofErr w:type="gramEnd"/>
     </w:p>
     <w:p/>
     <w:p>
@@ -1331,6 +1936,7 @@
           <w:color w:val="808080" w:themeColor="background1" w:themeShade="80"/>
         </w:rPr>
       </w:pPr>
+      <w:proofErr w:type="spellStart"/>
       <w:r>
         <w:rPr>
           <w:i/>
@@ -1338,15 +1944,32 @@
         </w:rPr>
         <w:t>Menuitem</w:t>
       </w:r>
-    </w:p>
-    <w:p>
-      <w:r>
-        <w:t>Category – the  category of the menu item (e.g. Sandwiches, Burgers, …) [String]</w:t>
-      </w:r>
-    </w:p>
-    <w:p>
-      <w:r>
-        <w:t>Name –the name of the menu item (e.g. Turkey melt, Buster burger, …) [String]</w:t>
+      <w:proofErr w:type="spellEnd"/>
+    </w:p>
+    <w:p>
+      <w:r>
+        <w:t xml:space="preserve">Category – </w:t>
+      </w:r>
+      <w:proofErr w:type="gramStart"/>
+      <w:r>
+        <w:t>the  category</w:t>
+      </w:r>
+      <w:proofErr w:type="gramEnd"/>
+      <w:r>
+        <w:t xml:space="preserve"> of the menu item (e.g. Sandwiches, Burgers, …) [String]</w:t>
+      </w:r>
+    </w:p>
+    <w:p>
+      <w:r>
+        <w:t>Name –the name of the menu item (e.g. Turkey melt, Buster burger</w:t>
+      </w:r>
+      <w:proofErr w:type="gramStart"/>
+      <w:r>
+        <w:t>, …)</w:t>
+      </w:r>
+      <w:proofErr w:type="gramEnd"/>
+      <w:r>
+        <w:t xml:space="preserve"> [String]</w:t>
       </w:r>
     </w:p>
     <w:p>
@@ -1366,7 +1989,15 @@
     </w:p>
     <w:p>
       <w:r>
-        <w:t>User – the user who added the menu item [ObjectId]</w:t>
+        <w:t>User – the user who added the menu item [</w:t>
+      </w:r>
+      <w:proofErr w:type="spellStart"/>
+      <w:r>
+        <w:t>ObjectId</w:t>
+      </w:r>
+      <w:proofErr w:type="spellEnd"/>
+      <w:r>
+        <w:t>]</w:t>
       </w:r>
     </w:p>
     <w:p/>
@@ -1376,8 +2007,6 @@
           <w:u w:val="single"/>
         </w:rPr>
       </w:pPr>
-      <w:bookmarkStart w:id="11" w:name="_GoBack"/>
-      <w:bookmarkEnd w:id="11"/>
     </w:p>
     <w:p>
       <w:pPr>
@@ -1442,7 +2071,15 @@
         <w:ind w:firstLine="720"/>
       </w:pPr>
       <w:r>
-        <w:t>• create-&lt;module name&gt;.client.view.html</w:t>
+        <w:t xml:space="preserve">• </w:t>
+      </w:r>
+      <w:proofErr w:type="gramStart"/>
+      <w:r>
+        <w:t>create</w:t>
+      </w:r>
+      <w:proofErr w:type="gramEnd"/>
+      <w:r>
+        <w:t>-&lt;module name&gt;.client.view.html</w:t>
       </w:r>
     </w:p>
     <w:p>
@@ -1450,7 +2087,15 @@
         <w:ind w:firstLine="720"/>
       </w:pPr>
       <w:r>
-        <w:t>• edit-&lt;module name&gt;.client.view.html</w:t>
+        <w:t xml:space="preserve">• </w:t>
+      </w:r>
+      <w:proofErr w:type="gramStart"/>
+      <w:r>
+        <w:t>edit</w:t>
+      </w:r>
+      <w:proofErr w:type="gramEnd"/>
+      <w:r>
+        <w:t>-&lt;module name&gt;.client.view.html</w:t>
       </w:r>
     </w:p>
     <w:p>
@@ -1458,7 +2103,15 @@
         <w:ind w:firstLine="720"/>
       </w:pPr>
       <w:r>
-        <w:t>• list-&lt;module name&gt;.client.view.html</w:t>
+        <w:t xml:space="preserve">• </w:t>
+      </w:r>
+      <w:proofErr w:type="gramStart"/>
+      <w:r>
+        <w:t>list</w:t>
+      </w:r>
+      <w:proofErr w:type="gramEnd"/>
+      <w:r>
+        <w:t>-&lt;module name&gt;.client.view.html</w:t>
       </w:r>
     </w:p>
     <w:p>
@@ -1466,7 +2119,15 @@
         <w:ind w:firstLine="720"/>
       </w:pPr>
       <w:r>
-        <w:t>• view-&lt;module name&gt;.client.view.html</w:t>
+        <w:t xml:space="preserve">• </w:t>
+      </w:r>
+      <w:proofErr w:type="gramStart"/>
+      <w:r>
+        <w:t>view</w:t>
+      </w:r>
+      <w:proofErr w:type="gramEnd"/>
+      <w:r>
+        <w:t>-&lt;module name&gt;.client.view.html</w:t>
       </w:r>
     </w:p>
     <w:p>
@@ -1492,7 +2153,15 @@
         <w:t>The controllers for the crud model added to the directory public/modules/&lt;module name&gt;/controllers. The file below will be created and a</w:t>
       </w:r>
       <w:r>
-        <w:t>dded to the controllers folder.</w:t>
+        <w:t xml:space="preserve">dded to the </w:t>
+      </w:r>
+      <w:proofErr w:type="gramStart"/>
+      <w:r>
+        <w:t>controllers</w:t>
+      </w:r>
+      <w:proofErr w:type="gramEnd"/>
+      <w:r>
+        <w:t xml:space="preserve"> folder.</w:t>
       </w:r>
     </w:p>
     <w:p>
@@ -1504,7 +2173,15 @@
         </w:numPr>
       </w:pPr>
       <w:r>
-        <w:t>&lt;module name&gt;</w:t>
+        <w:t>&lt;</w:t>
+      </w:r>
+      <w:proofErr w:type="gramStart"/>
+      <w:r>
+        <w:t>module</w:t>
+      </w:r>
+      <w:proofErr w:type="gramEnd"/>
+      <w:r>
+        <w:t xml:space="preserve"> name&gt;</w:t>
       </w:r>
       <w:r>
         <w:t>.client.controller</w:t>
@@ -1549,17 +2226,41 @@
       <w:r>
         <w:t xml:space="preserve">$ </w:t>
       </w:r>
+      <w:proofErr w:type="spellStart"/>
+      <w:proofErr w:type="gramStart"/>
       <w:r>
         <w:rPr>
           <w:highlight w:val="yellow"/>
         </w:rPr>
-        <w:t>yo meanjs:crud-</w:t>
-      </w:r>
+        <w:t>yo</w:t>
+      </w:r>
+      <w:proofErr w:type="spellEnd"/>
+      <w:proofErr w:type="gramEnd"/>
       <w:r>
         <w:rPr>
           <w:highlight w:val="yellow"/>
         </w:rPr>
-        <w:t xml:space="preserve">module </w:t>
+        <w:t xml:space="preserve"> </w:t>
+      </w:r>
+      <w:proofErr w:type="spellStart"/>
+      <w:r>
+        <w:rPr>
+          <w:highlight w:val="yellow"/>
+        </w:rPr>
+        <w:t>meanjs:crud-</w:t>
+      </w:r>
+      <w:r>
+        <w:rPr>
+          <w:highlight w:val="yellow"/>
+        </w:rPr>
+        <w:t>module</w:t>
+      </w:r>
+      <w:proofErr w:type="spellEnd"/>
+      <w:r>
+        <w:rPr>
+          <w:highlight w:val="yellow"/>
+        </w:rPr>
+        <w:t xml:space="preserve"> </w:t>
       </w:r>
       <w:r>
         <w:rPr>
@@ -1601,11 +2302,18 @@
       </w:r>
     </w:p>
     <w:p>
+      <w:proofErr w:type="spellStart"/>
+      <w:proofErr w:type="gramStart"/>
       <w:r>
         <w:t>start</w:t>
       </w:r>
       <w:r>
-        <w:t>Time – the time the event will</w:t>
+        <w:t>Time</w:t>
+      </w:r>
+      <w:proofErr w:type="spellEnd"/>
+      <w:proofErr w:type="gramEnd"/>
+      <w:r>
+        <w:t xml:space="preserve"> – the time the event will</w:t>
       </w:r>
       <w:r>
         <w:t xml:space="preserve"> start </w:t>
@@ -1615,13 +2323,28 @@
       </w:r>
     </w:p>
     <w:p>
-      <w:r>
-        <w:t>endTime – the time the event will end [String]</w:t>
-      </w:r>
-    </w:p>
-    <w:p>
-      <w:r>
-        <w:t>Details – details about the event(e.g. Come listen to … ) [String]</w:t>
+      <w:proofErr w:type="spellStart"/>
+      <w:proofErr w:type="gramStart"/>
+      <w:r>
+        <w:t>endTime</w:t>
+      </w:r>
+      <w:proofErr w:type="spellEnd"/>
+      <w:proofErr w:type="gramEnd"/>
+      <w:r>
+        <w:t xml:space="preserve"> – the time the event will end [String]</w:t>
+      </w:r>
+    </w:p>
+    <w:p>
+      <w:r>
+        <w:t xml:space="preserve">Details – details about the </w:t>
+      </w:r>
+      <w:proofErr w:type="gramStart"/>
+      <w:r>
+        <w:t>event(</w:t>
+      </w:r>
+      <w:proofErr w:type="gramEnd"/>
+      <w:r>
+        <w:t>e.g. Come listen to … ) [String]</w:t>
       </w:r>
     </w:p>
     <w:p>
@@ -1642,9 +2365,86 @@
     </w:p>
     <w:p>
       <w:r>
-        <w:t>User – the user who added the menu item [ObjectId]</w:t>
-      </w:r>
-    </w:p>
+        <w:t>User – the user who added the menu item [</w:t>
+      </w:r>
+      <w:proofErr w:type="spellStart"/>
+      <w:r>
+        <w:t>ObjectId</w:t>
+      </w:r>
+      <w:proofErr w:type="spellEnd"/>
+      <w:r>
+        <w:t>]</w:t>
+      </w:r>
+    </w:p>
+    <w:p/>
+    <w:p>
+      <w:pPr>
+        <w:rPr>
+          <w:b/>
+          <w:sz w:val="28"/>
+          <w:szCs w:val="28"/>
+          <w:u w:val="single"/>
+        </w:rPr>
+      </w:pPr>
+      <w:r>
+        <w:rPr>
+          <w:b/>
+          <w:sz w:val="28"/>
+          <w:szCs w:val="28"/>
+          <w:u w:val="single"/>
+        </w:rPr>
+        <w:t>PART 5</w:t>
+      </w:r>
+    </w:p>
+    <w:p>
+      <w:r>
+        <w:t>February 8, 2015</w:t>
+      </w:r>
+    </w:p>
+    <w:p/>
+    <w:p>
+      <w:r>
+        <w:t>Adding new packages and scripts into the application.</w:t>
+      </w:r>
+      <w:r>
+        <w:t xml:space="preserve"> To add a new script we can do this in the:</w:t>
+      </w:r>
+    </w:p>
+    <w:p>
+      <w:r>
+        <w:tab/>
+        <w:t xml:space="preserve">• </w:t>
+      </w:r>
+      <w:proofErr w:type="spellStart"/>
+      <w:proofErr w:type="gramStart"/>
+      <w:r>
+        <w:t>config</w:t>
+      </w:r>
+      <w:proofErr w:type="spellEnd"/>
+      <w:proofErr w:type="gramEnd"/>
+      <w:r>
+        <w:t>/</w:t>
+      </w:r>
+      <w:proofErr w:type="spellStart"/>
+      <w:r>
+        <w:t>env</w:t>
+      </w:r>
+      <w:proofErr w:type="spellEnd"/>
+      <w:r>
+        <w:t>/all.js</w:t>
+      </w:r>
+    </w:p>
+    <w:p>
+      <w:r>
+        <w:t xml:space="preserve">To add new dependencies we must first add it to the public/config.js and then inject that module into the controller. </w:t>
+      </w:r>
+      <w:bookmarkStart w:id="11" w:name="_GoBack"/>
+      <w:bookmarkEnd w:id="11"/>
+    </w:p>
+    <w:p/>
+    <w:p/>
+    <w:p/>
+    <w:p/>
     <w:p/>
     <w:p/>
     <w:p/>
@@ -1688,25 +2488,31 @@
       <w:pPr>
         <w:ind w:firstLine="720"/>
       </w:pPr>
+      <w:proofErr w:type="gramStart"/>
       <w:r>
         <w:t>gulp.js</w:t>
       </w:r>
+      <w:proofErr w:type="gramEnd"/>
     </w:p>
     <w:p>
       <w:pPr>
         <w:ind w:firstLine="720"/>
       </w:pPr>
+      <w:proofErr w:type="gramStart"/>
       <w:r>
         <w:t>broccoli</w:t>
       </w:r>
+      <w:proofErr w:type="gramEnd"/>
     </w:p>
     <w:p>
       <w:pPr>
         <w:ind w:firstLine="720"/>
       </w:pPr>
+      <w:proofErr w:type="gramStart"/>
       <w:r>
         <w:t>fez</w:t>
       </w:r>
+      <w:proofErr w:type="gramEnd"/>
     </w:p>
     <w:p>
       <w:r>
@@ -1848,20 +2654,19 @@
           <w:sz w:val="27"/>
           <w:szCs w:val="27"/>
         </w:rPr>
-        <w:t>Yeoman helps you kickstart new projects, prescribing best practices and tools to help you stay productive.</w:t>
-      </w:r>
-    </w:p>
-    <w:p>
-      <w:pPr>
-        <w:pStyle w:val="NormalWeb"/>
-        <w:spacing w:before="240" w:beforeAutospacing="0" w:after="312" w:afterAutospacing="0" w:line="422" w:lineRule="atLeast"/>
+        <w:t xml:space="preserve">Yeoman helps you </w:t>
+      </w:r>
+      <w:proofErr w:type="spellStart"/>
+      <w:r>
         <w:rPr>
           <w:rFonts w:ascii="Helvetica" w:hAnsi="Helvetica"/>
           <w:color w:val="222222"/>
           <w:sz w:val="27"/>
           <w:szCs w:val="27"/>
         </w:rPr>
-      </w:pPr>
+        <w:t>kickstart</w:t>
+      </w:r>
+      <w:proofErr w:type="spellEnd"/>
       <w:r>
         <w:rPr>
           <w:rFonts w:ascii="Helvetica" w:hAnsi="Helvetica"/>
@@ -1869,7 +2674,7 @@
           <w:sz w:val="27"/>
           <w:szCs w:val="27"/>
         </w:rPr>
-        <w:t>To do so, we provide a generator ecosystem. A generator is basically a plugin that can be run with the `yo` command to scaffold complete projects or useful parts.</w:t>
+        <w:t xml:space="preserve"> new projects, prescribing best practices and tools to help you stay productive.</w:t>
       </w:r>
     </w:p>
     <w:p>
@@ -1890,20 +2695,19 @@
           <w:sz w:val="27"/>
           <w:szCs w:val="27"/>
         </w:rPr>
-        <w:t>Through our official Generators, we promote the "Yeoman workflow". This workflow is a robust and opinionated client-side stack, comprising tools and frameworks that can help developers quickly build beautiful web applications. We take care of providing everything needed to get started without any of the normal headaches associated with a manual setup.</w:t>
-      </w:r>
-    </w:p>
-    <w:p>
-      <w:pPr>
-        <w:pStyle w:val="NormalWeb"/>
-        <w:spacing w:before="240" w:beforeAutospacing="0" w:after="312" w:afterAutospacing="0" w:line="422" w:lineRule="atLeast"/>
+        <w:t>To do so, we provide a generator ecosystem. A generator is basically a plugin that can be run with the `</w:t>
+      </w:r>
+      <w:proofErr w:type="spellStart"/>
+      <w:r>
         <w:rPr>
           <w:rFonts w:ascii="Helvetica" w:hAnsi="Helvetica"/>
           <w:color w:val="222222"/>
           <w:sz w:val="27"/>
           <w:szCs w:val="27"/>
         </w:rPr>
-      </w:pPr>
+        <w:t>yo</w:t>
+      </w:r>
+      <w:proofErr w:type="spellEnd"/>
       <w:r>
         <w:rPr>
           <w:rFonts w:ascii="Helvetica" w:hAnsi="Helvetica"/>
@@ -1911,7 +2715,7 @@
           <w:sz w:val="27"/>
           <w:szCs w:val="27"/>
         </w:rPr>
-        <w:t>With a modular architecture that can scale out of the box, we leverage the success and lessons learned from several open-source communities to ensure the stack developers use is as intelligent as possible.</w:t>
+        <w:t>` command to scaffold complete projects or useful parts.</w:t>
       </w:r>
     </w:p>
     <w:p>
@@ -1932,7 +2736,89 @@
           <w:sz w:val="27"/>
           <w:szCs w:val="27"/>
         </w:rPr>
-        <w:t>As firm believers in good documentation and well thought out build processes, Yeoman includes support for linting, testing, minification and much more, so developers can focus on solutions rather than worrying about the little things.</w:t>
+        <w:t>Through our official Generators, we promote the "Yeoman workflow". This workflow is a robust and opinionated client-side stack, comprising tools and frameworks that can help developers quickly build beautiful web applications. We take care of providing everything needed to get started without any of the normal headaches associated with a manual setup.</w:t>
+      </w:r>
+    </w:p>
+    <w:p>
+      <w:pPr>
+        <w:pStyle w:val="NormalWeb"/>
+        <w:spacing w:before="240" w:beforeAutospacing="0" w:after="312" w:afterAutospacing="0" w:line="422" w:lineRule="atLeast"/>
+        <w:rPr>
+          <w:rFonts w:ascii="Helvetica" w:hAnsi="Helvetica"/>
+          <w:color w:val="222222"/>
+          <w:sz w:val="27"/>
+          <w:szCs w:val="27"/>
+        </w:rPr>
+      </w:pPr>
+      <w:r>
+        <w:rPr>
+          <w:rFonts w:ascii="Helvetica" w:hAnsi="Helvetica"/>
+          <w:color w:val="222222"/>
+          <w:sz w:val="27"/>
+          <w:szCs w:val="27"/>
+        </w:rPr>
+        <w:t>With a modular architecture that can scale out of the box, we leverage the success and lessons learned from several open-source communities to ensure the stack developers use is as intelligent as possible.</w:t>
+      </w:r>
+    </w:p>
+    <w:p>
+      <w:pPr>
+        <w:pStyle w:val="NormalWeb"/>
+        <w:spacing w:before="240" w:beforeAutospacing="0" w:after="312" w:afterAutospacing="0" w:line="422" w:lineRule="atLeast"/>
+        <w:rPr>
+          <w:rFonts w:ascii="Helvetica" w:hAnsi="Helvetica"/>
+          <w:color w:val="222222"/>
+          <w:sz w:val="27"/>
+          <w:szCs w:val="27"/>
+        </w:rPr>
+      </w:pPr>
+      <w:r>
+        <w:rPr>
+          <w:rFonts w:ascii="Helvetica" w:hAnsi="Helvetica"/>
+          <w:color w:val="222222"/>
+          <w:sz w:val="27"/>
+          <w:szCs w:val="27"/>
+        </w:rPr>
+        <w:t xml:space="preserve">As firm believers in good documentation and well thought out build processes, Yeoman includes support for </w:t>
+      </w:r>
+      <w:proofErr w:type="spellStart"/>
+      <w:r>
+        <w:rPr>
+          <w:rFonts w:ascii="Helvetica" w:hAnsi="Helvetica"/>
+          <w:color w:val="222222"/>
+          <w:sz w:val="27"/>
+          <w:szCs w:val="27"/>
+        </w:rPr>
+        <w:t>linting</w:t>
+      </w:r>
+      <w:proofErr w:type="spellEnd"/>
+      <w:r>
+        <w:rPr>
+          <w:rFonts w:ascii="Helvetica" w:hAnsi="Helvetica"/>
+          <w:color w:val="222222"/>
+          <w:sz w:val="27"/>
+          <w:szCs w:val="27"/>
+        </w:rPr>
+        <w:t xml:space="preserve">, testing, </w:t>
+      </w:r>
+      <w:proofErr w:type="spellStart"/>
+      <w:r>
+        <w:rPr>
+          <w:rFonts w:ascii="Helvetica" w:hAnsi="Helvetica"/>
+          <w:color w:val="222222"/>
+          <w:sz w:val="27"/>
+          <w:szCs w:val="27"/>
+        </w:rPr>
+        <w:t>minification</w:t>
+      </w:r>
+      <w:proofErr w:type="spellEnd"/>
+      <w:r>
+        <w:rPr>
+          <w:rFonts w:ascii="Helvetica" w:hAnsi="Helvetica"/>
+          <w:color w:val="222222"/>
+          <w:sz w:val="27"/>
+          <w:szCs w:val="27"/>
+        </w:rPr>
+        <w:t xml:space="preserve"> and much more, so developers can focus on solutions rather than worrying about the little things.</w:t>
       </w:r>
     </w:p>
     <w:p>
@@ -1963,7 +2849,67 @@
           <w:sz w:val="27"/>
           <w:szCs w:val="27"/>
         </w:rPr>
-        <w:t>The Yeoman workflow is comprised of three types of tools for improving your productivity and satisfaction when building a web app: the scaffolding tool (yo), the build tool (Grunt, Gulp, etc) and the package manager (like Bower and npm).</w:t>
+        <w:t>The Yeoman workflow is comprised of three types of tools for improving your productivity and satisfaction when building a web app: the scaffolding tool (</w:t>
+      </w:r>
+      <w:proofErr w:type="spellStart"/>
+      <w:r>
+        <w:rPr>
+          <w:rFonts w:ascii="Helvetica" w:eastAsia="Times New Roman" w:hAnsi="Helvetica" w:cs="Times New Roman"/>
+          <w:color w:val="222222"/>
+          <w:sz w:val="27"/>
+          <w:szCs w:val="27"/>
+        </w:rPr>
+        <w:t>yo</w:t>
+      </w:r>
+      <w:proofErr w:type="spellEnd"/>
+      <w:r>
+        <w:rPr>
+          <w:rFonts w:ascii="Helvetica" w:eastAsia="Times New Roman" w:hAnsi="Helvetica" w:cs="Times New Roman"/>
+          <w:color w:val="222222"/>
+          <w:sz w:val="27"/>
+          <w:szCs w:val="27"/>
+        </w:rPr>
+        <w:t xml:space="preserve">), the build tool (Grunt, Gulp, </w:t>
+      </w:r>
+      <w:proofErr w:type="spellStart"/>
+      <w:r>
+        <w:rPr>
+          <w:rFonts w:ascii="Helvetica" w:eastAsia="Times New Roman" w:hAnsi="Helvetica" w:cs="Times New Roman"/>
+          <w:color w:val="222222"/>
+          <w:sz w:val="27"/>
+          <w:szCs w:val="27"/>
+        </w:rPr>
+        <w:t>etc</w:t>
+      </w:r>
+      <w:proofErr w:type="spellEnd"/>
+      <w:r>
+        <w:rPr>
+          <w:rFonts w:ascii="Helvetica" w:eastAsia="Times New Roman" w:hAnsi="Helvetica" w:cs="Times New Roman"/>
+          <w:color w:val="222222"/>
+          <w:sz w:val="27"/>
+          <w:szCs w:val="27"/>
+        </w:rPr>
+        <w:t xml:space="preserve">) and the package manager (like Bower and </w:t>
+      </w:r>
+      <w:proofErr w:type="spellStart"/>
+      <w:r>
+        <w:rPr>
+          <w:rFonts w:ascii="Helvetica" w:eastAsia="Times New Roman" w:hAnsi="Helvetica" w:cs="Times New Roman"/>
+          <w:color w:val="222222"/>
+          <w:sz w:val="27"/>
+          <w:szCs w:val="27"/>
+        </w:rPr>
+        <w:t>npm</w:t>
+      </w:r>
+      <w:proofErr w:type="spellEnd"/>
+      <w:r>
+        <w:rPr>
+          <w:rFonts w:ascii="Helvetica" w:eastAsia="Times New Roman" w:hAnsi="Helvetica" w:cs="Times New Roman"/>
+          <w:color w:val="222222"/>
+          <w:sz w:val="27"/>
+          <w:szCs w:val="27"/>
+        </w:rPr>
+        <w:t>).</w:t>
       </w:r>
     </w:p>
     <w:p>
@@ -2014,7 +2960,27 @@
           <w:sz w:val="24"/>
           <w:szCs w:val="24"/>
         </w:rPr>
-        <w:t>Data in MongoDB has a</w:t>
+        <w:t xml:space="preserve">Data in </w:t>
+      </w:r>
+      <w:proofErr w:type="spellStart"/>
+      <w:r>
+        <w:rPr>
+          <w:rFonts w:ascii="PT Sans" w:hAnsi="PT Sans"/>
+          <w:color w:val="494747"/>
+          <w:sz w:val="24"/>
+          <w:szCs w:val="24"/>
+        </w:rPr>
+        <w:t>MongoDB</w:t>
+      </w:r>
+      <w:proofErr w:type="spellEnd"/>
+      <w:r>
+        <w:rPr>
+          <w:rFonts w:ascii="PT Sans" w:hAnsi="PT Sans"/>
+          <w:color w:val="494747"/>
+          <w:sz w:val="24"/>
+          <w:szCs w:val="24"/>
+        </w:rPr>
+        <w:t xml:space="preserve"> has a</w:t>
       </w:r>
       <w:r>
         <w:rPr>
@@ -2293,6 +3259,7 @@
         <w:t> </w:t>
       </w:r>
       <w:hyperlink r:id="rId6" w:history="1">
+        <w:proofErr w:type="spellStart"/>
         <w:r>
           <w:rPr>
             <w:rStyle w:val="Hyperlink"/>
@@ -2301,7 +3268,18 @@
             <w:sz w:val="24"/>
             <w:szCs w:val="24"/>
           </w:rPr>
-          <w:t>MongoDB Use Case Studies</w:t>
+          <w:t>MongoDB</w:t>
+        </w:r>
+        <w:proofErr w:type="spellEnd"/>
+        <w:r>
+          <w:rPr>
+            <w:rStyle w:val="Hyperlink"/>
+            <w:rFonts w:ascii="PT Sans" w:hAnsi="PT Sans"/>
+            <w:color w:val="006CBC"/>
+            <w:sz w:val="24"/>
+            <w:szCs w:val="24"/>
+          </w:rPr>
+          <w:t xml:space="preserve"> Use Case Studies</w:t>
         </w:r>
       </w:hyperlink>
       <w:r>
@@ -2321,7 +3299,27 @@
           <w:sz w:val="24"/>
           <w:szCs w:val="24"/>
         </w:rPr>
-        <w:t>provide overviews of application design and include example data models with MongoDB.</w:t>
+        <w:t xml:space="preserve">provide overviews of application design and include example data models with </w:t>
+      </w:r>
+      <w:proofErr w:type="spellStart"/>
+      <w:r>
+        <w:rPr>
+          <w:rFonts w:ascii="PT Sans" w:hAnsi="PT Sans"/>
+          <w:color w:val="494747"/>
+          <w:sz w:val="24"/>
+          <w:szCs w:val="24"/>
+        </w:rPr>
+        <w:t>MongoDB</w:t>
+      </w:r>
+      <w:proofErr w:type="spellEnd"/>
+      <w:r>
+        <w:rPr>
+          <w:rFonts w:ascii="PT Sans" w:hAnsi="PT Sans"/>
+          <w:color w:val="494747"/>
+          <w:sz w:val="24"/>
+          <w:szCs w:val="24"/>
+        </w:rPr>
+        <w:t>.</w:t>
       </w:r>
     </w:p>
     <w:p>
@@ -2342,7 +3340,23 @@
         <w:annotationRef/>
       </w:r>
       <w:r>
-        <w:t xml:space="preserve">Once Node.js is installed, you will now have access the npm (node package manager). This command line tool allows for quick installation of  important modules the mean stack application will need to run. </w:t>
+        <w:t xml:space="preserve">Once Node.js is installed, you will now have access the </w:t>
+      </w:r>
+      <w:proofErr w:type="spellStart"/>
+      <w:r>
+        <w:t>npm</w:t>
+      </w:r>
+      <w:proofErr w:type="spellEnd"/>
+      <w:r>
+        <w:t xml:space="preserve"> (node package manager). This command line tool allows for quick installation </w:t>
+      </w:r>
+      <w:proofErr w:type="gramStart"/>
+      <w:r>
+        <w:t>of  important</w:t>
+      </w:r>
+      <w:proofErr w:type="gramEnd"/>
+      <w:r>
+        <w:t xml:space="preserve"> modules the mean stack application will need to run. </w:t>
       </w:r>
     </w:p>
   </w:comment>
@@ -2358,7 +3372,15 @@
         <w:annotationRef/>
       </w:r>
       <w:r>
-        <w:t>We must install mongoDB. Its default port runs on 27018.</w:t>
+        <w:t xml:space="preserve">We must install </w:t>
+      </w:r>
+      <w:proofErr w:type="spellStart"/>
+      <w:r>
+        <w:t>mongoDB</w:t>
+      </w:r>
+      <w:proofErr w:type="spellEnd"/>
+      <w:r>
+        <w:t>. Its default port runs on 27018.</w:t>
       </w:r>
     </w:p>
   </w:comment>
@@ -2482,20 +3504,49 @@
           <w:bCs/>
           <w:shd w:val="clear" w:color="auto" w:fill="FFFFFF"/>
         </w:rPr>
-        <w:t>Install Yo globally:</w:t>
-      </w:r>
+        <w:t xml:space="preserve">Install </w:t>
+      </w:r>
+      <w:proofErr w:type="spellStart"/>
       <w:r>
         <w:rPr>
           <w:rFonts w:ascii="Helvetica" w:eastAsia="Times New Roman" w:hAnsi="Helvetica" w:cs="Times New Roman"/>
+          <w:b/>
+          <w:bCs/>
+          <w:shd w:val="clear" w:color="auto" w:fill="FFFFFF"/>
+        </w:rPr>
+        <w:t>Yo</w:t>
+      </w:r>
+      <w:proofErr w:type="spellEnd"/>
+      <w:r>
+        <w:rPr>
+          <w:rFonts w:ascii="Helvetica" w:eastAsia="Times New Roman" w:hAnsi="Helvetica" w:cs="Times New Roman"/>
+          <w:b/>
+          <w:bCs/>
+          <w:shd w:val="clear" w:color="auto" w:fill="FFFFFF"/>
+        </w:rPr>
+        <w:t xml:space="preserve"> globally:</w:t>
+      </w:r>
+      <w:r>
+        <w:rPr>
+          <w:rFonts w:ascii="Helvetica" w:eastAsia="Times New Roman" w:hAnsi="Helvetica" w:cs="Times New Roman"/>
         </w:rPr>
         <w:br/>
       </w:r>
+      <w:proofErr w:type="spellStart"/>
       <w:r>
         <w:rPr>
           <w:rFonts w:ascii="Helvetica" w:eastAsia="Times New Roman" w:hAnsi="Helvetica" w:cs="Times New Roman"/>
           <w:shd w:val="clear" w:color="auto" w:fill="FFFFFF"/>
         </w:rPr>
-        <w:t>Yo is a scaffolding tool. It can be used to create and set-up your app by asking you questions, taking your input and pre-filling parts of your app based on your preferences. It can also help you to quickly create and extend parts of your app.</w:t>
+        <w:t>Yo</w:t>
+      </w:r>
+      <w:proofErr w:type="spellEnd"/>
+      <w:r>
+        <w:rPr>
+          <w:rFonts w:ascii="Helvetica" w:eastAsia="Times New Roman" w:hAnsi="Helvetica" w:cs="Times New Roman"/>
+          <w:shd w:val="clear" w:color="auto" w:fill="FFFFFF"/>
+        </w:rPr>
+        <w:t xml:space="preserve"> is a scaffolding tool. It can be used to create and set-up your app by asking you questions, taking your input and pre-filling parts of your app based on your preferences. It can also help you to quickly create and extend parts of your app.</w:t>
       </w:r>
     </w:p>
     <w:p>
@@ -2532,7 +3583,15 @@
         <w:annotationRef/>
       </w:r>
       <w:r>
-        <w:t xml:space="preserve">Looks like all this does is take the existing stlyes.css file and turns it into a “less” version, or a minified version for (im guessing) faster page load. </w:t>
+        <w:t>Looks like all this does is take the existing stlyes.css file and turns it into a “less” version, or a minified version for (</w:t>
+      </w:r>
+      <w:proofErr w:type="spellStart"/>
+      <w:r>
+        <w:t>im</w:t>
+      </w:r>
+      <w:proofErr w:type="spellEnd"/>
+      <w:r>
+        <w:t xml:space="preserve"> guessing) faster page load. </w:t>
       </w:r>
     </w:p>
   </w:comment>

</xml_diff>